<commit_message>
Add various PDF and R script files for machine learning analysis; update .DS_Store files
</commit_message>
<xml_diff>
--- a/fri/prac/Practical Random_Forest_2025.docx
+++ b/fri/prac/Practical Random_Forest_2025.docx
@@ -1,6 +1,6 @@
 
 <file path=word/document.xml><?xml version="1.0" encoding="utf-8"?>
-<w:document xmlns:wpc="http://schemas.microsoft.com/office/word/2010/wordprocessingCanvas" xmlns:cx="http://schemas.microsoft.com/office/drawing/2014/chartex" xmlns:cx1="http://schemas.microsoft.com/office/drawing/2015/9/8/chartex" xmlns:cx2="http://schemas.microsoft.com/office/drawing/2015/10/21/chartex" xmlns:cx3="http://schemas.microsoft.com/office/drawing/2016/5/9/chartex" xmlns:cx4="http://schemas.microsoft.com/office/drawing/2016/5/10/chartex" xmlns:cx5="http://schemas.microsoft.com/office/drawing/2016/5/11/chartex" xmlns:cx6="http://schemas.microsoft.com/office/drawing/2016/5/12/chartex" xmlns:cx7="http://schemas.microsoft.com/office/drawing/2016/5/13/chartex" xmlns:cx8="http://schemas.microsoft.com/office/drawing/2016/5/14/chartex" xmlns:mc="http://schemas.openxmlformats.org/markup-compatibility/2006" xmlns:aink="http://schemas.microsoft.com/office/drawing/2016/ink" xmlns:am3d="http://schemas.microsoft.com/office/drawing/2017/model3d" xmlns:o="urn:schemas-microsoft-com:office:office" xmlns:oel="http://schemas.microsoft.com/office/2019/extlst" xmlns:r="http://schemas.openxmlformats.org/officeDocument/2006/relationships" xmlns:m="http://schemas.openxmlformats.org/officeDocument/2006/math" xmlns:v="urn:schemas-microsoft-com:vml" xmlns:wp14="http://schemas.microsoft.com/office/word/2010/wordprocessingDrawing" xmlns:wp="http://schemas.openxmlformats.org/drawingml/2006/wordprocessingDrawing" xmlns:w10="urn:schemas-microsoft-com:office:word" xmlns:w="http://schemas.openxmlformats.org/wordprocessingml/2006/main" xmlns:w14="http://schemas.microsoft.com/office/word/2010/wordml" xmlns:w15="http://schemas.microsoft.com/office/word/2012/wordml" xmlns:w16cex="http://schemas.microsoft.com/office/word/2018/wordml/cex" xmlns:w16cid="http://schemas.microsoft.com/office/word/2016/wordml/cid" xmlns:w16="http://schemas.microsoft.com/office/word/2018/wordml" xmlns:w16du="http://schemas.microsoft.com/office/word/2023/wordml/word16du" xmlns:w16sdtdh="http://schemas.microsoft.com/office/word/2020/wordml/sdtdatahash" xmlns:w16se="http://schemas.microsoft.com/office/word/2015/wordml/symex" xmlns:wpg="http://schemas.microsoft.com/office/word/2010/wordprocessingGroup" xmlns:wpi="http://schemas.microsoft.com/office/word/2010/wordprocessingInk" xmlns:wne="http://schemas.microsoft.com/office/word/2006/wordml" xmlns:wps="http://schemas.microsoft.com/office/word/2010/wordprocessingShape" mc:Ignorable="w14 w15 w16se w16cid w16 w16cex w16sdtdh w16du wp14">
+<w:document xmlns:wpc="http://schemas.microsoft.com/office/word/2010/wordprocessingCanvas" xmlns:cx="http://schemas.microsoft.com/office/drawing/2014/chartex" xmlns:cx1="http://schemas.microsoft.com/office/drawing/2015/9/8/chartex" xmlns:cx2="http://schemas.microsoft.com/office/drawing/2015/10/21/chartex" xmlns:cx3="http://schemas.microsoft.com/office/drawing/2016/5/9/chartex" xmlns:cx4="http://schemas.microsoft.com/office/drawing/2016/5/10/chartex" xmlns:cx5="http://schemas.microsoft.com/office/drawing/2016/5/11/chartex" xmlns:cx6="http://schemas.microsoft.com/office/drawing/2016/5/12/chartex" xmlns:cx7="http://schemas.microsoft.com/office/drawing/2016/5/13/chartex" xmlns:cx8="http://schemas.microsoft.com/office/drawing/2016/5/14/chartex" xmlns:mc="http://schemas.openxmlformats.org/markup-compatibility/2006" xmlns:aink="http://schemas.microsoft.com/office/drawing/2016/ink" xmlns:am3d="http://schemas.microsoft.com/office/drawing/2017/model3d" xmlns:o="urn:schemas-microsoft-com:office:office" xmlns:oel="http://schemas.microsoft.com/office/2019/extlst" xmlns:r="http://schemas.openxmlformats.org/officeDocument/2006/relationships" xmlns:m="http://schemas.openxmlformats.org/officeDocument/2006/math" xmlns:v="urn:schemas-microsoft-com:vml" xmlns:wp14="http://schemas.microsoft.com/office/word/2010/wordprocessingDrawing" xmlns:wp="http://schemas.openxmlformats.org/drawingml/2006/wordprocessingDrawing" xmlns:w10="urn:schemas-microsoft-com:office:word" xmlns:w="http://schemas.openxmlformats.org/wordprocessingml/2006/main" xmlns:w14="http://schemas.microsoft.com/office/word/2010/wordml" xmlns:w15="http://schemas.microsoft.com/office/word/2012/wordml" xmlns:w16cex="http://schemas.microsoft.com/office/word/2018/wordml/cex" xmlns:w16cid="http://schemas.microsoft.com/office/word/2016/wordml/cid" xmlns:w16="http://schemas.microsoft.com/office/word/2018/wordml" xmlns:w16du="http://schemas.microsoft.com/office/word/2023/wordml/word16du" xmlns:w16sdtdh="http://schemas.microsoft.com/office/word/2020/wordml/sdtdatahash" xmlns:w16sdtfl="http://schemas.microsoft.com/office/word/2024/wordml/sdtformatlock" xmlns:w16se="http://schemas.microsoft.com/office/word/2015/wordml/symex" xmlns:wpg="http://schemas.microsoft.com/office/word/2010/wordprocessingGroup" xmlns:wpi="http://schemas.microsoft.com/office/word/2010/wordprocessingInk" xmlns:wne="http://schemas.microsoft.com/office/word/2006/wordml" xmlns:wps="http://schemas.microsoft.com/office/word/2010/wordprocessingShape" mc:Ignorable="w14 w15 w16se w16cid w16 w16cex w16sdtdh w16sdtfl w16du wp14">
   <w:body>
     <w:p>
       <w:pPr>
@@ -448,21 +448,7 @@
         <w:rPr>
           <w:rFonts w:ascii="Times New Roman" w:hAnsi="Times New Roman" w:cs="Times New Roman"/>
         </w:rPr>
-        <w:t xml:space="preserve">interface to </w:t>
-      </w:r>
-      <w:proofErr w:type="gramStart"/>
-      <w:r>
-        <w:rPr>
-          <w:rFonts w:ascii="Times New Roman" w:hAnsi="Times New Roman" w:cs="Times New Roman"/>
-        </w:rPr>
-        <w:t>a large number of</w:t>
-      </w:r>
-      <w:proofErr w:type="gramEnd"/>
-      <w:r>
-        <w:rPr>
-          <w:rFonts w:ascii="Times New Roman" w:hAnsi="Times New Roman" w:cs="Times New Roman"/>
-        </w:rPr>
-        <w:t xml:space="preserve"> classification and regression techniques,</w:t>
+        <w:t>interface to a large number of classification and regression techniques,</w:t>
       </w:r>
       <w:r>
         <w:rPr>
@@ -807,7 +793,6 @@
         <w:t xml:space="preserve"> which is included in the library </w:t>
       </w:r>
       <w:proofErr w:type="spellStart"/>
-      <w:proofErr w:type="gramStart"/>
       <w:r>
         <w:rPr>
           <w:rFonts w:ascii="Courier New" w:hAnsi="Courier New" w:cs="Courier New"/>
@@ -817,7 +802,6 @@
         <w:t>mlbench</w:t>
       </w:r>
       <w:proofErr w:type="spellEnd"/>
-      <w:proofErr w:type="gramEnd"/>
       <w:r>
         <w:rPr>
           <w:rFonts w:ascii="Times New Roman" w:hAnsi="Times New Roman" w:cs="Times New Roman"/>
@@ -1141,195 +1125,492 @@
         </w:rPr>
         <w:t xml:space="preserve"> </w:t>
       </w:r>
-      <w:proofErr w:type="gramStart"/>
       <w:r>
         <w:rPr>
           <w:rFonts w:ascii="Courier New" w:hAnsi="Courier New" w:cs="Courier New"/>
           <w:b/>
           <w:color w:val="0070C0"/>
         </w:rPr>
-        <w:t>data(</w:t>
-      </w:r>
-      <w:proofErr w:type="gramEnd"/>
+        <w:t>data(Zoo)</w:t>
+      </w:r>
+      <w:r>
+        <w:rPr>
+          <w:rFonts w:ascii="Times New Roman" w:hAnsi="Times New Roman" w:cs="Times New Roman"/>
+        </w:rPr>
+        <w:t xml:space="preserve">. </w:t>
+      </w:r>
+    </w:p>
+    <w:p>
+      <w:pPr>
+        <w:rPr>
+          <w:rFonts w:ascii="Times New Roman" w:hAnsi="Times New Roman" w:cs="Times New Roman"/>
+        </w:rPr>
+      </w:pPr>
+      <w:r>
+        <w:rPr>
+          <w:rFonts w:ascii="Times New Roman" w:hAnsi="Times New Roman" w:cs="Times New Roman"/>
+          <w:b/>
+          <w:bCs/>
+        </w:rPr>
+        <w:t>Data Preparation</w:t>
+      </w:r>
+    </w:p>
+    <w:p>
+      <w:pPr>
+        <w:rPr>
+          <w:rFonts w:ascii="Times New Roman" w:hAnsi="Times New Roman" w:cs="Times New Roman"/>
+          <w:kern w:val="0"/>
+          <w:lang w:bidi="ar-SA"/>
+        </w:rPr>
+      </w:pPr>
+      <w:r>
+        <w:rPr>
+          <w:rFonts w:ascii="Times New Roman" w:hAnsi="Times New Roman" w:cs="Times New Roman"/>
+        </w:rPr>
+        <w:t>Before continuing building the model you first need to convert the logical variables into factors as mlr</w:t>
+      </w:r>
+      <w:r>
+        <w:rPr>
+          <w:rFonts w:ascii="Times New Roman" w:hAnsi="Times New Roman" w:cs="Times New Roman"/>
+        </w:rPr>
+        <w:t>3</w:t>
+      </w:r>
+      <w:r>
+        <w:rPr>
+          <w:rFonts w:ascii="Times New Roman" w:hAnsi="Times New Roman" w:cs="Times New Roman"/>
+        </w:rPr>
+        <w:t xml:space="preserve"> does not accept logical predictors. </w:t>
+      </w:r>
+      <w:r>
+        <w:rPr>
+          <w:rFonts w:ascii="Times New Roman" w:hAnsi="Times New Roman" w:cs="Times New Roman"/>
+        </w:rPr>
+        <w:t xml:space="preserve">You can do so by using the function </w:t>
+      </w:r>
+      <w:proofErr w:type="spellStart"/>
       <w:r>
         <w:rPr>
           <w:rFonts w:ascii="Courier New" w:hAnsi="Courier New" w:cs="Courier New"/>
           <w:b/>
           <w:color w:val="0070C0"/>
         </w:rPr>
-        <w:t>Zoo)</w:t>
-      </w:r>
-      <w:r>
-        <w:rPr>
-          <w:rFonts w:ascii="Times New Roman" w:hAnsi="Times New Roman" w:cs="Times New Roman"/>
-        </w:rPr>
-        <w:t xml:space="preserve">. </w:t>
-      </w:r>
-    </w:p>
-    <w:p>
-      <w:pPr>
-        <w:rPr>
-          <w:rFonts w:ascii="Times New Roman" w:hAnsi="Times New Roman" w:cs="Times New Roman"/>
-        </w:rPr>
-      </w:pPr>
-      <w:r>
-        <w:rPr>
-          <w:rFonts w:ascii="Times New Roman" w:hAnsi="Times New Roman" w:cs="Times New Roman"/>
-          <w:b/>
-          <w:bCs/>
-        </w:rPr>
-        <w:t>Data Preparation</w:t>
-      </w:r>
-    </w:p>
-    <w:p>
-      <w:pPr>
-        <w:rPr>
-          <w:rFonts w:ascii="Times New Roman" w:hAnsi="Times New Roman" w:cs="Times New Roman"/>
-          <w:kern w:val="0"/>
-          <w:lang w:bidi="ar-SA"/>
-        </w:rPr>
-      </w:pPr>
-      <w:r>
-        <w:rPr>
-          <w:rFonts w:ascii="Times New Roman" w:hAnsi="Times New Roman" w:cs="Times New Roman"/>
-        </w:rPr>
-        <w:t>Before continuing building the model you first need to convert the logical variables into factors as mlr</w:t>
-      </w:r>
-      <w:r>
-        <w:rPr>
-          <w:rFonts w:ascii="Times New Roman" w:hAnsi="Times New Roman" w:cs="Times New Roman"/>
-        </w:rPr>
-        <w:t>3</w:t>
-      </w:r>
-      <w:r>
-        <w:rPr>
-          <w:rFonts w:ascii="Times New Roman" w:hAnsi="Times New Roman" w:cs="Times New Roman"/>
-        </w:rPr>
-        <w:t xml:space="preserve"> does not accept logical predictors. </w:t>
-      </w:r>
-      <w:r>
-        <w:rPr>
-          <w:rFonts w:ascii="Times New Roman" w:hAnsi="Times New Roman" w:cs="Times New Roman"/>
-        </w:rPr>
-        <w:t xml:space="preserve">You can do so by using the function </w:t>
-      </w:r>
-      <w:proofErr w:type="spellStart"/>
+        <w:t>mutate</w:t>
+      </w:r>
       <w:r>
         <w:rPr>
           <w:rFonts w:ascii="Courier New" w:hAnsi="Courier New" w:cs="Courier New"/>
           <w:b/>
           <w:color w:val="0070C0"/>
         </w:rPr>
-        <w:t>mutate</w:t>
-      </w:r>
+        <w:t>_all</w:t>
+      </w:r>
+      <w:proofErr w:type="spellEnd"/>
       <w:r>
         <w:rPr>
           <w:rFonts w:ascii="Courier New" w:hAnsi="Courier New" w:cs="Courier New"/>
           <w:b/>
           <w:color w:val="0070C0"/>
         </w:rPr>
-        <w:t>_</w:t>
-      </w:r>
-      <w:proofErr w:type="gramStart"/>
+        <w:t>()</w:t>
+      </w:r>
+      <w:r>
+        <w:rPr>
+          <w:rFonts w:ascii="Times New Roman" w:hAnsi="Times New Roman" w:cs="Times New Roman"/>
+        </w:rPr>
+        <w:t xml:space="preserve">.Use </w:t>
+      </w:r>
       <w:r>
         <w:rPr>
           <w:rFonts w:ascii="Courier New" w:hAnsi="Courier New" w:cs="Courier New"/>
           <w:b/>
           <w:color w:val="0070C0"/>
         </w:rPr>
-        <w:t>all</w:t>
-      </w:r>
-      <w:proofErr w:type="spellEnd"/>
+        <w:t>Zoo</w:t>
+      </w:r>
+      <w:r>
+        <w:rPr>
+          <w:rFonts w:ascii="Times New Roman" w:hAnsi="Times New Roman" w:cs="Times New Roman"/>
+        </w:rPr>
+        <w:t xml:space="preserve"> as the first argument</w:t>
+      </w:r>
+      <w:r>
+        <w:rPr>
+          <w:rFonts w:ascii="Times New Roman" w:hAnsi="Times New Roman" w:cs="Times New Roman"/>
+        </w:rPr>
+        <w:t xml:space="preserve"> and name the new </w:t>
+      </w:r>
+      <w:proofErr w:type="spellStart"/>
+      <w:r>
+        <w:rPr>
+          <w:rFonts w:ascii="Times New Roman" w:hAnsi="Times New Roman" w:cs="Times New Roman"/>
+        </w:rPr>
+        <w:t>dataframe</w:t>
+      </w:r>
+      <w:proofErr w:type="spellEnd"/>
+      <w:r>
+        <w:rPr>
+          <w:rFonts w:ascii="Times New Roman" w:hAnsi="Times New Roman" w:cs="Times New Roman"/>
+        </w:rPr>
+        <w:t xml:space="preserve"> </w:t>
+      </w:r>
+      <w:proofErr w:type="spellStart"/>
       <w:r>
         <w:rPr>
           <w:rFonts w:ascii="Courier New" w:hAnsi="Courier New" w:cs="Courier New"/>
           <w:b/>
           <w:color w:val="0070C0"/>
         </w:rPr>
-        <w:t>(</w:t>
-      </w:r>
-      <w:proofErr w:type="gramEnd"/>
+        <w:t>zoo</w:t>
+      </w:r>
       <w:r>
         <w:rPr>
           <w:rFonts w:ascii="Courier New" w:hAnsi="Courier New" w:cs="Courier New"/>
           <w:b/>
           <w:color w:val="0070C0"/>
         </w:rPr>
+        <w:t>D</w:t>
+      </w:r>
+      <w:proofErr w:type="spellEnd"/>
+      <w:r>
+        <w:rPr>
+          <w:rFonts w:ascii="Times New Roman" w:hAnsi="Times New Roman" w:cs="Times New Roman"/>
+          <w:kern w:val="0"/>
+          <w:lang w:bidi="ar-SA"/>
+        </w:rPr>
+        <w:t xml:space="preserve"> </w:t>
+      </w:r>
+      <w:r>
+        <w:rPr>
+          <w:rFonts w:ascii="Times New Roman" w:hAnsi="Times New Roman" w:cs="Times New Roman"/>
+          <w:kern w:val="0"/>
+          <w:lang w:bidi="ar-SA"/>
+        </w:rPr>
+        <w:t>.</w:t>
+      </w:r>
+    </w:p>
+    <w:p>
+      <w:pPr>
+        <w:shd w:val="clear" w:color="auto" w:fill="D9D9D9" w:themeFill="background1" w:themeFillShade="D9"/>
+        <w:rPr>
+          <w:rFonts w:ascii="Courier New" w:hAnsi="Courier New" w:cs="Courier New"/>
+          <w:b/>
+          <w:bCs/>
+          <w:color w:val="4F81BD" w:themeColor="accent1"/>
+          <w:kern w:val="0"/>
+          <w:lang w:bidi="ar-SA"/>
+        </w:rPr>
+      </w:pPr>
+      <w:proofErr w:type="spellStart"/>
+      <w:r>
+        <w:rPr>
+          <w:rFonts w:ascii="Courier New" w:hAnsi="Courier New" w:cs="Courier New"/>
+          <w:b/>
+          <w:bCs/>
+          <w:color w:val="4F81BD" w:themeColor="accent1"/>
+          <w:kern w:val="0"/>
+          <w:lang w:bidi="ar-SA"/>
+        </w:rPr>
+        <w:t>zooD</w:t>
+      </w:r>
+      <w:proofErr w:type="spellEnd"/>
+      <w:r>
+        <w:rPr>
+          <w:rFonts w:ascii="Courier New" w:hAnsi="Courier New" w:cs="Courier New"/>
+          <w:b/>
+          <w:bCs/>
+          <w:color w:val="4F81BD" w:themeColor="accent1"/>
+          <w:kern w:val="0"/>
+          <w:lang w:bidi="ar-SA"/>
+        </w:rPr>
+        <w:t xml:space="preserve"> &lt;- </w:t>
+      </w:r>
+      <w:proofErr w:type="spellStart"/>
+      <w:r>
+        <w:rPr>
+          <w:rFonts w:ascii="Courier New" w:hAnsi="Courier New" w:cs="Courier New"/>
+          <w:b/>
+          <w:bCs/>
+          <w:color w:val="4F81BD" w:themeColor="accent1"/>
+          <w:kern w:val="0"/>
+          <w:lang w:bidi="ar-SA"/>
+        </w:rPr>
+        <w:t>mutate_all</w:t>
+      </w:r>
+      <w:proofErr w:type="spellEnd"/>
+      <w:r>
+        <w:rPr>
+          <w:rFonts w:ascii="Courier New" w:hAnsi="Courier New" w:cs="Courier New"/>
+          <w:b/>
+          <w:bCs/>
+          <w:color w:val="4F81BD" w:themeColor="accent1"/>
+          <w:kern w:val="0"/>
+          <w:lang w:bidi="ar-SA"/>
+        </w:rPr>
+        <w:t xml:space="preserve">(Zoo, </w:t>
+      </w:r>
+      <w:proofErr w:type="spellStart"/>
+      <w:r>
+        <w:rPr>
+          <w:rFonts w:ascii="Courier New" w:hAnsi="Courier New" w:cs="Courier New"/>
+          <w:b/>
+          <w:bCs/>
+          <w:color w:val="4F81BD" w:themeColor="accent1"/>
+          <w:kern w:val="0"/>
+          <w:lang w:bidi="ar-SA"/>
+        </w:rPr>
+        <w:t>as.factor</w:t>
+      </w:r>
+      <w:proofErr w:type="spellEnd"/>
+      <w:r>
+        <w:rPr>
+          <w:rFonts w:ascii="Courier New" w:hAnsi="Courier New" w:cs="Courier New"/>
+          <w:b/>
+          <w:bCs/>
+          <w:color w:val="4F81BD" w:themeColor="accent1"/>
+          <w:kern w:val="0"/>
+          <w:lang w:bidi="ar-SA"/>
+        </w:rPr>
         <w:t>)</w:t>
       </w:r>
-      <w:r>
-        <w:rPr>
-          <w:rFonts w:ascii="Times New Roman" w:hAnsi="Times New Roman" w:cs="Times New Roman"/>
-        </w:rPr>
-        <w:t xml:space="preserve">.Use </w:t>
-      </w:r>
-      <w:r>
-        <w:rPr>
-          <w:rFonts w:ascii="Courier New" w:hAnsi="Courier New" w:cs="Courier New"/>
-          <w:b/>
-          <w:color w:val="0070C0"/>
-        </w:rPr>
-        <w:t>Zoo</w:t>
-      </w:r>
-      <w:r>
-        <w:rPr>
-          <w:rFonts w:ascii="Times New Roman" w:hAnsi="Times New Roman" w:cs="Times New Roman"/>
-        </w:rPr>
-        <w:t xml:space="preserve"> as the first argument</w:t>
-      </w:r>
-      <w:r>
-        <w:rPr>
-          <w:rFonts w:ascii="Times New Roman" w:hAnsi="Times New Roman" w:cs="Times New Roman"/>
-        </w:rPr>
-        <w:t xml:space="preserve"> and name the new </w:t>
-      </w:r>
-      <w:proofErr w:type="spellStart"/>
-      <w:r>
-        <w:rPr>
-          <w:rFonts w:ascii="Times New Roman" w:hAnsi="Times New Roman" w:cs="Times New Roman"/>
-        </w:rPr>
-        <w:t>dataframe</w:t>
-      </w:r>
-      <w:proofErr w:type="spellEnd"/>
-      <w:r>
-        <w:rPr>
-          <w:rFonts w:ascii="Times New Roman" w:hAnsi="Times New Roman" w:cs="Times New Roman"/>
+    </w:p>
+    <w:p>
+      <w:pPr>
+        <w:shd w:val="clear" w:color="auto" w:fill="D9D9D9" w:themeFill="background1" w:themeFillShade="D9"/>
+        <w:rPr>
+          <w:rFonts w:ascii="Courier New" w:hAnsi="Courier New" w:cs="Courier New"/>
+          <w:b/>
+          <w:bCs/>
+          <w:color w:val="4F81BD" w:themeColor="accent1"/>
+          <w:kern w:val="0"/>
+          <w:lang w:bidi="ar-SA"/>
+        </w:rPr>
+      </w:pPr>
+      <w:r>
+        <w:rPr>
+          <w:rFonts w:ascii="Courier New" w:hAnsi="Courier New" w:cs="Courier New"/>
+          <w:b/>
+          <w:bCs/>
+          <w:color w:val="4F81BD" w:themeColor="accent1"/>
+          <w:kern w:val="0"/>
+          <w:lang w:bidi="ar-SA"/>
+        </w:rPr>
+        <w:t>head(</w:t>
+      </w:r>
+      <w:proofErr w:type="spellStart"/>
+      <w:r>
+        <w:rPr>
+          <w:rFonts w:ascii="Courier New" w:hAnsi="Courier New" w:cs="Courier New"/>
+          <w:b/>
+          <w:bCs/>
+          <w:color w:val="4F81BD" w:themeColor="accent1"/>
+          <w:kern w:val="0"/>
+          <w:lang w:bidi="ar-SA"/>
+        </w:rPr>
+        <w:t>zooD</w:t>
+      </w:r>
+      <w:proofErr w:type="spellEnd"/>
+      <w:r>
+        <w:rPr>
+          <w:rFonts w:ascii="Courier New" w:hAnsi="Courier New" w:cs="Courier New"/>
+          <w:b/>
+          <w:bCs/>
+          <w:color w:val="4F81BD" w:themeColor="accent1"/>
+          <w:kern w:val="0"/>
+          <w:lang w:bidi="ar-SA"/>
+        </w:rPr>
+        <w:t>)</w:t>
+      </w:r>
+    </w:p>
+    <w:p>
+      <w:pPr>
+        <w:rPr>
+          <w:rFonts w:ascii="Times New Roman" w:hAnsi="Times New Roman" w:cs="Times New Roman"/>
+        </w:rPr>
+      </w:pPr>
+      <w:r>
+        <w:rPr>
+          <w:rFonts w:ascii="Times New Roman" w:hAnsi="Times New Roman" w:cs="Times New Roman"/>
+          <w:kern w:val="0"/>
+          <w:lang w:bidi="ar-SA"/>
+        </w:rPr>
+        <w:t xml:space="preserve">Check the proportion of each </w:t>
+      </w:r>
+      <w:r>
+        <w:rPr>
+          <w:rFonts w:ascii="Times New Roman" w:hAnsi="Times New Roman" w:cs="Times New Roman"/>
+          <w:kern w:val="0"/>
+          <w:lang w:bidi="ar-SA"/>
+        </w:rPr>
+        <w:t>class in the dataset.</w:t>
+      </w:r>
+    </w:p>
+    <w:p>
+      <w:pPr>
+        <w:shd w:val="clear" w:color="auto" w:fill="D9D9D9" w:themeFill="background1" w:themeFillShade="D9"/>
+        <w:rPr>
+          <w:rFonts w:ascii="Courier New" w:hAnsi="Courier New" w:cs="Courier New"/>
+          <w:b/>
+          <w:bCs/>
+          <w:color w:val="4F81BD" w:themeColor="accent1"/>
+        </w:rPr>
+      </w:pPr>
+      <w:r>
+        <w:rPr>
+          <w:rFonts w:ascii="Courier New" w:hAnsi="Courier New" w:cs="Courier New"/>
+          <w:b/>
+          <w:bCs/>
+          <w:color w:val="4F81BD" w:themeColor="accent1"/>
+        </w:rPr>
+        <w:t>round(</w:t>
+      </w:r>
+      <w:proofErr w:type="spellStart"/>
+      <w:r>
+        <w:rPr>
+          <w:rFonts w:ascii="Courier New" w:hAnsi="Courier New" w:cs="Courier New"/>
+          <w:b/>
+          <w:bCs/>
+          <w:color w:val="4F81BD" w:themeColor="accent1"/>
+        </w:rPr>
+        <w:t>prop.table</w:t>
+      </w:r>
+      <w:proofErr w:type="spellEnd"/>
+      <w:r>
+        <w:rPr>
+          <w:rFonts w:ascii="Courier New" w:hAnsi="Courier New" w:cs="Courier New"/>
+          <w:b/>
+          <w:bCs/>
+          <w:color w:val="4F81BD" w:themeColor="accent1"/>
+        </w:rPr>
+        <w:t>(table(</w:t>
+      </w:r>
+      <w:proofErr w:type="spellStart"/>
+      <w:r>
+        <w:rPr>
+          <w:rFonts w:ascii="Courier New" w:hAnsi="Courier New" w:cs="Courier New"/>
+          <w:b/>
+          <w:bCs/>
+          <w:color w:val="4F81BD" w:themeColor="accent1"/>
+        </w:rPr>
+        <w:t>zooD$type</w:t>
+      </w:r>
+      <w:proofErr w:type="spellEnd"/>
+      <w:r>
+        <w:rPr>
+          <w:rFonts w:ascii="Courier New" w:hAnsi="Courier New" w:cs="Courier New"/>
+          <w:b/>
+          <w:bCs/>
+          <w:color w:val="4F81BD" w:themeColor="accent1"/>
+        </w:rPr>
+        <w:t>)) * 100, digits = 1)</w:t>
+      </w:r>
+    </w:p>
+    <w:p>
+      <w:pPr>
+        <w:rPr>
+          <w:rFonts w:ascii="Times New Roman" w:hAnsi="Times New Roman" w:cs="Times New Roman"/>
+        </w:rPr>
+      </w:pPr>
+      <w:r>
+        <w:rPr>
+          <w:rFonts w:ascii="Times New Roman" w:hAnsi="Times New Roman" w:cs="Times New Roman"/>
+        </w:rPr>
+        <w:t xml:space="preserve">Next </w:t>
+      </w:r>
+      <w:r>
+        <w:rPr>
+          <w:rFonts w:ascii="Times New Roman" w:hAnsi="Times New Roman" w:cs="Times New Roman"/>
+        </w:rPr>
+        <w:t xml:space="preserve">remove the samples with number of legs 5 or 8 which are </w:t>
+      </w:r>
+      <w:r>
+        <w:rPr>
+          <w:rFonts w:ascii="Times New Roman" w:hAnsi="Times New Roman" w:cs="Times New Roman"/>
+        </w:rPr>
+        <w:t>underrepresented. Name the new dataset</w:t>
+      </w:r>
+      <w:r>
+        <w:rPr>
+          <w:rFonts w:ascii="Times New Roman" w:hAnsi="Times New Roman" w:cs="Times New Roman"/>
+          <w:b/>
+          <w:bCs/>
+        </w:rPr>
+        <w:t xml:space="preserve"> zoo1. </w:t>
+      </w:r>
+    </w:p>
+    <w:p>
+      <w:pPr>
+        <w:shd w:val="clear" w:color="auto" w:fill="D9D9D9" w:themeFill="background1" w:themeFillShade="D9"/>
+        <w:rPr>
+          <w:rFonts w:ascii="Courier New" w:hAnsi="Courier New" w:cs="Courier New"/>
+          <w:b/>
+          <w:bCs/>
+          <w:color w:val="4F81BD" w:themeColor="accent1"/>
+        </w:rPr>
+      </w:pPr>
+      <w:r>
+        <w:rPr>
+          <w:rFonts w:ascii="Courier New" w:hAnsi="Courier New" w:cs="Courier New"/>
+          <w:b/>
+          <w:bCs/>
+          <w:color w:val="4F81BD" w:themeColor="accent1"/>
+        </w:rPr>
+        <w:t>a</w:t>
+      </w:r>
+      <w:r>
+        <w:rPr>
+          <w:rFonts w:ascii="Courier New" w:hAnsi="Courier New" w:cs="Courier New"/>
+          <w:b/>
+          <w:bCs/>
+          <w:color w:val="4F81BD" w:themeColor="accent1"/>
         </w:rPr>
         <w:t xml:space="preserve"> </w:t>
       </w:r>
-      <w:proofErr w:type="spellStart"/>
-      <w:r>
-        <w:rPr>
-          <w:rFonts w:ascii="Courier New" w:hAnsi="Courier New" w:cs="Courier New"/>
-          <w:b/>
-          <w:color w:val="0070C0"/>
-        </w:rPr>
-        <w:t>zoo</w:t>
-      </w:r>
-      <w:r>
-        <w:rPr>
-          <w:rFonts w:ascii="Courier New" w:hAnsi="Courier New" w:cs="Courier New"/>
-          <w:b/>
-          <w:color w:val="0070C0"/>
-        </w:rPr>
-        <w:t>D</w:t>
-      </w:r>
-      <w:proofErr w:type="spellEnd"/>
-      <w:r>
-        <w:rPr>
-          <w:rFonts w:ascii="Times New Roman" w:hAnsi="Times New Roman" w:cs="Times New Roman"/>
-          <w:kern w:val="0"/>
-          <w:lang w:bidi="ar-SA"/>
+      <w:r>
+        <w:rPr>
+          <w:rFonts w:ascii="Courier New" w:hAnsi="Courier New" w:cs="Courier New"/>
+          <w:b/>
+          <w:bCs/>
+          <w:color w:val="4F81BD" w:themeColor="accent1"/>
+        </w:rPr>
+        <w:t>&lt;-</w:t>
+      </w:r>
+      <w:r>
+        <w:rPr>
+          <w:rFonts w:ascii="Courier New" w:hAnsi="Courier New" w:cs="Courier New"/>
+          <w:b/>
+          <w:bCs/>
+          <w:color w:val="4F81BD" w:themeColor="accent1"/>
         </w:rPr>
         <w:t xml:space="preserve"> </w:t>
       </w:r>
       <w:r>
         <w:rPr>
-          <w:rFonts w:ascii="Times New Roman" w:hAnsi="Times New Roman" w:cs="Times New Roman"/>
-          <w:kern w:val="0"/>
-          <w:lang w:bidi="ar-SA"/>
-        </w:rPr>
-        <w:t>.</w:t>
+          <w:rFonts w:ascii="Courier New" w:hAnsi="Courier New" w:cs="Courier New"/>
+          <w:b/>
+          <w:bCs/>
+          <w:color w:val="4F81BD" w:themeColor="accent1"/>
+        </w:rPr>
+        <w:t>which(</w:t>
+      </w:r>
+      <w:proofErr w:type="spellStart"/>
+      <w:r>
+        <w:rPr>
+          <w:rFonts w:ascii="Courier New" w:hAnsi="Courier New" w:cs="Courier New"/>
+          <w:b/>
+          <w:bCs/>
+          <w:color w:val="4F81BD" w:themeColor="accent1"/>
+        </w:rPr>
+        <w:t>zooD$legs</w:t>
+      </w:r>
+      <w:proofErr w:type="spellEnd"/>
+      <w:r>
+        <w:rPr>
+          <w:rFonts w:ascii="Courier New" w:hAnsi="Courier New" w:cs="Courier New"/>
+          <w:b/>
+          <w:bCs/>
+          <w:color w:val="4F81BD" w:themeColor="accent1"/>
+        </w:rPr>
+        <w:t>=="8")</w:t>
       </w:r>
     </w:p>
     <w:p>
@@ -1340,19 +1621,127 @@
           <w:b/>
           <w:bCs/>
           <w:color w:val="4F81BD" w:themeColor="accent1"/>
-          <w:kern w:val="0"/>
-          <w:lang w:bidi="ar-SA"/>
-        </w:rPr>
-      </w:pPr>
-      <w:proofErr w:type="spellStart"/>
-      <w:r>
-        <w:rPr>
-          <w:rFonts w:ascii="Courier New" w:hAnsi="Courier New" w:cs="Courier New"/>
-          <w:b/>
-          <w:bCs/>
-          <w:color w:val="4F81BD" w:themeColor="accent1"/>
-          <w:kern w:val="0"/>
-          <w:lang w:bidi="ar-SA"/>
+        </w:rPr>
+      </w:pPr>
+      <w:r>
+        <w:rPr>
+          <w:rFonts w:ascii="Courier New" w:hAnsi="Courier New" w:cs="Courier New"/>
+          <w:b/>
+          <w:bCs/>
+          <w:color w:val="4F81BD" w:themeColor="accent1"/>
+        </w:rPr>
+        <w:t>b</w:t>
+      </w:r>
+      <w:r>
+        <w:rPr>
+          <w:rFonts w:ascii="Courier New" w:hAnsi="Courier New" w:cs="Courier New"/>
+          <w:b/>
+          <w:bCs/>
+          <w:color w:val="4F81BD" w:themeColor="accent1"/>
+        </w:rPr>
+        <w:t xml:space="preserve"> </w:t>
+      </w:r>
+      <w:r>
+        <w:rPr>
+          <w:rFonts w:ascii="Courier New" w:hAnsi="Courier New" w:cs="Courier New"/>
+          <w:b/>
+          <w:bCs/>
+          <w:color w:val="4F81BD" w:themeColor="accent1"/>
+        </w:rPr>
+        <w:t>&lt;-</w:t>
+      </w:r>
+      <w:r>
+        <w:rPr>
+          <w:rFonts w:ascii="Courier New" w:hAnsi="Courier New" w:cs="Courier New"/>
+          <w:b/>
+          <w:bCs/>
+          <w:color w:val="4F81BD" w:themeColor="accent1"/>
+        </w:rPr>
+        <w:t xml:space="preserve"> </w:t>
+      </w:r>
+      <w:r>
+        <w:rPr>
+          <w:rFonts w:ascii="Courier New" w:hAnsi="Courier New" w:cs="Courier New"/>
+          <w:b/>
+          <w:bCs/>
+          <w:color w:val="4F81BD" w:themeColor="accent1"/>
+        </w:rPr>
+        <w:t>which(</w:t>
+      </w:r>
+      <w:proofErr w:type="spellStart"/>
+      <w:r>
+        <w:rPr>
+          <w:rFonts w:ascii="Courier New" w:hAnsi="Courier New" w:cs="Courier New"/>
+          <w:b/>
+          <w:bCs/>
+          <w:color w:val="4F81BD" w:themeColor="accent1"/>
+        </w:rPr>
+        <w:t>zooD$legs</w:t>
+      </w:r>
+      <w:proofErr w:type="spellEnd"/>
+      <w:r>
+        <w:rPr>
+          <w:rFonts w:ascii="Courier New" w:hAnsi="Courier New" w:cs="Courier New"/>
+          <w:b/>
+          <w:bCs/>
+          <w:color w:val="4F81BD" w:themeColor="accent1"/>
+        </w:rPr>
+        <w:t>=="5")</w:t>
+      </w:r>
+    </w:p>
+    <w:p>
+      <w:pPr>
+        <w:shd w:val="clear" w:color="auto" w:fill="D9D9D9" w:themeFill="background1" w:themeFillShade="D9"/>
+        <w:rPr>
+          <w:rFonts w:ascii="Courier New" w:hAnsi="Courier New" w:cs="Courier New"/>
+          <w:b/>
+          <w:bCs/>
+          <w:color w:val="4F81BD" w:themeColor="accent1"/>
+        </w:rPr>
+      </w:pPr>
+      <w:r>
+        <w:rPr>
+          <w:rFonts w:ascii="Courier New" w:hAnsi="Courier New" w:cs="Courier New"/>
+          <w:b/>
+          <w:bCs/>
+          <w:color w:val="4F81BD" w:themeColor="accent1"/>
+        </w:rPr>
+        <w:t>zoo1</w:t>
+      </w:r>
+      <w:r>
+        <w:rPr>
+          <w:rFonts w:ascii="Courier New" w:hAnsi="Courier New" w:cs="Courier New"/>
+          <w:b/>
+          <w:bCs/>
+          <w:color w:val="4F81BD" w:themeColor="accent1"/>
+        </w:rPr>
+        <w:t xml:space="preserve"> </w:t>
+      </w:r>
+      <w:r>
+        <w:rPr>
+          <w:rFonts w:ascii="Courier New" w:hAnsi="Courier New" w:cs="Courier New"/>
+          <w:b/>
+          <w:bCs/>
+          <w:color w:val="4F81BD" w:themeColor="accent1"/>
+        </w:rPr>
+        <w:t>&lt;-</w:t>
+      </w:r>
+      <w:r>
+        <w:rPr>
+          <w:rFonts w:ascii="Courier New" w:hAnsi="Courier New" w:cs="Courier New"/>
+          <w:b/>
+          <w:bCs/>
+          <w:color w:val="4F81BD" w:themeColor="accent1"/>
+        </w:rPr>
+        <w:t xml:space="preserve"> </w:t>
+      </w:r>
+      <w:proofErr w:type="spellStart"/>
+      <w:r>
+        <w:rPr>
+          <w:rFonts w:ascii="Courier New" w:hAnsi="Courier New" w:cs="Courier New"/>
+          <w:b/>
+          <w:bCs/>
+          <w:color w:val="4F81BD" w:themeColor="accent1"/>
         </w:rPr>
         <w:t>zooD</w:t>
       </w:r>
@@ -1363,470 +1752,10 @@
           <w:b/>
           <w:bCs/>
           <w:color w:val="4F81BD" w:themeColor="accent1"/>
-          <w:kern w:val="0"/>
-          <w:lang w:bidi="ar-SA"/>
-        </w:rPr>
-        <w:t xml:space="preserve"> &lt;- </w:t>
-      </w:r>
-      <w:proofErr w:type="spellStart"/>
-      <w:r>
-        <w:rPr>
-          <w:rFonts w:ascii="Courier New" w:hAnsi="Courier New" w:cs="Courier New"/>
-          <w:b/>
-          <w:bCs/>
-          <w:color w:val="4F81BD" w:themeColor="accent1"/>
-          <w:kern w:val="0"/>
-          <w:lang w:bidi="ar-SA"/>
-        </w:rPr>
-        <w:t>mutate_</w:t>
-      </w:r>
-      <w:proofErr w:type="gramStart"/>
-      <w:r>
-        <w:rPr>
-          <w:rFonts w:ascii="Courier New" w:hAnsi="Courier New" w:cs="Courier New"/>
-          <w:b/>
-          <w:bCs/>
-          <w:color w:val="4F81BD" w:themeColor="accent1"/>
-          <w:kern w:val="0"/>
-          <w:lang w:bidi="ar-SA"/>
-        </w:rPr>
-        <w:t>all</w:t>
-      </w:r>
-      <w:proofErr w:type="spellEnd"/>
-      <w:r>
-        <w:rPr>
-          <w:rFonts w:ascii="Courier New" w:hAnsi="Courier New" w:cs="Courier New"/>
-          <w:b/>
-          <w:bCs/>
-          <w:color w:val="4F81BD" w:themeColor="accent1"/>
-          <w:kern w:val="0"/>
-          <w:lang w:bidi="ar-SA"/>
-        </w:rPr>
-        <w:t>(</w:t>
-      </w:r>
-      <w:proofErr w:type="gramEnd"/>
-      <w:r>
-        <w:rPr>
-          <w:rFonts w:ascii="Courier New" w:hAnsi="Courier New" w:cs="Courier New"/>
-          <w:b/>
-          <w:bCs/>
-          <w:color w:val="4F81BD" w:themeColor="accent1"/>
-          <w:kern w:val="0"/>
-          <w:lang w:bidi="ar-SA"/>
-        </w:rPr>
-        <w:t xml:space="preserve">Zoo, </w:t>
-      </w:r>
-      <w:proofErr w:type="spellStart"/>
-      <w:r>
-        <w:rPr>
-          <w:rFonts w:ascii="Courier New" w:hAnsi="Courier New" w:cs="Courier New"/>
-          <w:b/>
-          <w:bCs/>
-          <w:color w:val="4F81BD" w:themeColor="accent1"/>
-          <w:kern w:val="0"/>
-          <w:lang w:bidi="ar-SA"/>
-        </w:rPr>
-        <w:t>as.factor</w:t>
-      </w:r>
-      <w:proofErr w:type="spellEnd"/>
-      <w:r>
-        <w:rPr>
-          <w:rFonts w:ascii="Courier New" w:hAnsi="Courier New" w:cs="Courier New"/>
-          <w:b/>
-          <w:bCs/>
-          <w:color w:val="4F81BD" w:themeColor="accent1"/>
-          <w:kern w:val="0"/>
-          <w:lang w:bidi="ar-SA"/>
-        </w:rPr>
-        <w:t>)</w:t>
-      </w:r>
-    </w:p>
-    <w:p>
-      <w:pPr>
-        <w:shd w:val="clear" w:color="auto" w:fill="D9D9D9" w:themeFill="background1" w:themeFillShade="D9"/>
-        <w:rPr>
-          <w:rFonts w:ascii="Courier New" w:hAnsi="Courier New" w:cs="Courier New"/>
-          <w:b/>
-          <w:bCs/>
-          <w:color w:val="4F81BD" w:themeColor="accent1"/>
-          <w:kern w:val="0"/>
-          <w:lang w:bidi="ar-SA"/>
-        </w:rPr>
-      </w:pPr>
-      <w:r>
-        <w:rPr>
-          <w:rFonts w:ascii="Courier New" w:hAnsi="Courier New" w:cs="Courier New"/>
-          <w:b/>
-          <w:bCs/>
-          <w:color w:val="4F81BD" w:themeColor="accent1"/>
-          <w:kern w:val="0"/>
-          <w:lang w:bidi="ar-SA"/>
-        </w:rPr>
-        <w:t>head(</w:t>
-      </w:r>
-      <w:proofErr w:type="spellStart"/>
-      <w:r>
-        <w:rPr>
-          <w:rFonts w:ascii="Courier New" w:hAnsi="Courier New" w:cs="Courier New"/>
-          <w:b/>
-          <w:bCs/>
-          <w:color w:val="4F81BD" w:themeColor="accent1"/>
-          <w:kern w:val="0"/>
-          <w:lang w:bidi="ar-SA"/>
-        </w:rPr>
-        <w:t>zooD</w:t>
-      </w:r>
-      <w:proofErr w:type="spellEnd"/>
-      <w:r>
-        <w:rPr>
-          <w:rFonts w:ascii="Courier New" w:hAnsi="Courier New" w:cs="Courier New"/>
-          <w:b/>
-          <w:bCs/>
-          <w:color w:val="4F81BD" w:themeColor="accent1"/>
-          <w:kern w:val="0"/>
-          <w:lang w:bidi="ar-SA"/>
-        </w:rPr>
-        <w:t>)</w:t>
-      </w:r>
-    </w:p>
-    <w:p>
-      <w:pPr>
-        <w:rPr>
-          <w:rFonts w:ascii="Times New Roman" w:hAnsi="Times New Roman" w:cs="Times New Roman"/>
-        </w:rPr>
-      </w:pPr>
-      <w:r>
-        <w:rPr>
-          <w:rFonts w:ascii="Times New Roman" w:hAnsi="Times New Roman" w:cs="Times New Roman"/>
-          <w:kern w:val="0"/>
-          <w:lang w:bidi="ar-SA"/>
-        </w:rPr>
-        <w:t xml:space="preserve">Check the proportion of each </w:t>
-      </w:r>
-      <w:r>
-        <w:rPr>
-          <w:rFonts w:ascii="Times New Roman" w:hAnsi="Times New Roman" w:cs="Times New Roman"/>
-          <w:kern w:val="0"/>
-          <w:lang w:bidi="ar-SA"/>
-        </w:rPr>
-        <w:t>class in the dataset.</w:t>
-      </w:r>
-    </w:p>
-    <w:p>
-      <w:pPr>
-        <w:shd w:val="clear" w:color="auto" w:fill="D9D9D9" w:themeFill="background1" w:themeFillShade="D9"/>
-        <w:rPr>
-          <w:rFonts w:ascii="Courier New" w:hAnsi="Courier New" w:cs="Courier New"/>
-          <w:b/>
-          <w:bCs/>
-          <w:color w:val="4F81BD" w:themeColor="accent1"/>
-        </w:rPr>
-      </w:pPr>
-      <w:r>
-        <w:rPr>
-          <w:rFonts w:ascii="Courier New" w:hAnsi="Courier New" w:cs="Courier New"/>
-          <w:b/>
-          <w:bCs/>
-          <w:color w:val="4F81BD" w:themeColor="accent1"/>
-        </w:rPr>
-        <w:t>round(</w:t>
-      </w:r>
-      <w:proofErr w:type="spellStart"/>
-      <w:proofErr w:type="gramStart"/>
-      <w:r>
-        <w:rPr>
-          <w:rFonts w:ascii="Courier New" w:hAnsi="Courier New" w:cs="Courier New"/>
-          <w:b/>
-          <w:bCs/>
-          <w:color w:val="4F81BD" w:themeColor="accent1"/>
-        </w:rPr>
-        <w:t>prop.table</w:t>
-      </w:r>
-      <w:proofErr w:type="spellEnd"/>
-      <w:proofErr w:type="gramEnd"/>
-      <w:r>
-        <w:rPr>
-          <w:rFonts w:ascii="Courier New" w:hAnsi="Courier New" w:cs="Courier New"/>
-          <w:b/>
-          <w:bCs/>
-          <w:color w:val="4F81BD" w:themeColor="accent1"/>
-        </w:rPr>
-        <w:t>(table(</w:t>
-      </w:r>
-      <w:proofErr w:type="spellStart"/>
-      <w:r>
-        <w:rPr>
-          <w:rFonts w:ascii="Courier New" w:hAnsi="Courier New" w:cs="Courier New"/>
-          <w:b/>
-          <w:bCs/>
-          <w:color w:val="4F81BD" w:themeColor="accent1"/>
-        </w:rPr>
-        <w:t>zooD$type</w:t>
-      </w:r>
-      <w:proofErr w:type="spellEnd"/>
-      <w:r>
-        <w:rPr>
-          <w:rFonts w:ascii="Courier New" w:hAnsi="Courier New" w:cs="Courier New"/>
-          <w:b/>
-          <w:bCs/>
-          <w:color w:val="4F81BD" w:themeColor="accent1"/>
-        </w:rPr>
-        <w:t>)) * 100, digits = 1)</w:t>
-      </w:r>
-    </w:p>
-    <w:p>
-      <w:pPr>
-        <w:rPr>
-          <w:rFonts w:ascii="Times New Roman" w:hAnsi="Times New Roman" w:cs="Times New Roman"/>
-        </w:rPr>
-      </w:pPr>
-      <w:r>
-        <w:rPr>
-          <w:rFonts w:ascii="Times New Roman" w:hAnsi="Times New Roman" w:cs="Times New Roman"/>
-        </w:rPr>
-        <w:t xml:space="preserve">Next </w:t>
-      </w:r>
-      <w:r>
-        <w:rPr>
-          <w:rFonts w:ascii="Times New Roman" w:hAnsi="Times New Roman" w:cs="Times New Roman"/>
-        </w:rPr>
-        <w:t xml:space="preserve">remove the samples with number of legs 5 or 8 which are </w:t>
-      </w:r>
-      <w:r>
-        <w:rPr>
-          <w:rFonts w:ascii="Times New Roman" w:hAnsi="Times New Roman" w:cs="Times New Roman"/>
-        </w:rPr>
-        <w:t>underrepresented. Name the new dataset</w:t>
-      </w:r>
-      <w:r>
-        <w:rPr>
-          <w:rFonts w:ascii="Times New Roman" w:hAnsi="Times New Roman" w:cs="Times New Roman"/>
-          <w:b/>
-          <w:bCs/>
-        </w:rPr>
-        <w:t xml:space="preserve"> zoo1. </w:t>
-      </w:r>
-    </w:p>
-    <w:p>
-      <w:pPr>
-        <w:shd w:val="clear" w:color="auto" w:fill="D9D9D9" w:themeFill="background1" w:themeFillShade="D9"/>
-        <w:rPr>
-          <w:rFonts w:ascii="Courier New" w:hAnsi="Courier New" w:cs="Courier New"/>
-          <w:b/>
-          <w:bCs/>
-          <w:color w:val="4F81BD" w:themeColor="accent1"/>
-        </w:rPr>
-      </w:pPr>
-      <w:r>
-        <w:rPr>
-          <w:rFonts w:ascii="Courier New" w:hAnsi="Courier New" w:cs="Courier New"/>
-          <w:b/>
-          <w:bCs/>
-          <w:color w:val="4F81BD" w:themeColor="accent1"/>
-        </w:rPr>
-        <w:t>a</w:t>
-      </w:r>
-      <w:r>
-        <w:rPr>
-          <w:rFonts w:ascii="Courier New" w:hAnsi="Courier New" w:cs="Courier New"/>
-          <w:b/>
-          <w:bCs/>
-          <w:color w:val="4F81BD" w:themeColor="accent1"/>
-        </w:rPr>
-        <w:t xml:space="preserve"> </w:t>
-      </w:r>
-      <w:r>
-        <w:rPr>
-          <w:rFonts w:ascii="Courier New" w:hAnsi="Courier New" w:cs="Courier New"/>
-          <w:b/>
-          <w:bCs/>
-          <w:color w:val="4F81BD" w:themeColor="accent1"/>
-        </w:rPr>
-        <w:t>&lt;-</w:t>
-      </w:r>
-      <w:r>
-        <w:rPr>
-          <w:rFonts w:ascii="Courier New" w:hAnsi="Courier New" w:cs="Courier New"/>
-          <w:b/>
-          <w:bCs/>
-          <w:color w:val="4F81BD" w:themeColor="accent1"/>
-        </w:rPr>
-        <w:t xml:space="preserve"> </w:t>
-      </w:r>
-      <w:r>
-        <w:rPr>
-          <w:rFonts w:ascii="Courier New" w:hAnsi="Courier New" w:cs="Courier New"/>
-          <w:b/>
-          <w:bCs/>
-          <w:color w:val="4F81BD" w:themeColor="accent1"/>
-        </w:rPr>
-        <w:t>which(</w:t>
-      </w:r>
-      <w:proofErr w:type="spellStart"/>
-      <w:r>
-        <w:rPr>
-          <w:rFonts w:ascii="Courier New" w:hAnsi="Courier New" w:cs="Courier New"/>
-          <w:b/>
-          <w:bCs/>
-          <w:color w:val="4F81BD" w:themeColor="accent1"/>
-        </w:rPr>
-        <w:t>zooD$legs</w:t>
-      </w:r>
-      <w:proofErr w:type="spellEnd"/>
-      <w:r>
-        <w:rPr>
-          <w:rFonts w:ascii="Courier New" w:hAnsi="Courier New" w:cs="Courier New"/>
-          <w:b/>
-          <w:bCs/>
-          <w:color w:val="4F81BD" w:themeColor="accent1"/>
-        </w:rPr>
-        <w:t>=="8")</w:t>
-      </w:r>
-    </w:p>
-    <w:p>
-      <w:pPr>
-        <w:shd w:val="clear" w:color="auto" w:fill="D9D9D9" w:themeFill="background1" w:themeFillShade="D9"/>
-        <w:rPr>
-          <w:rFonts w:ascii="Courier New" w:hAnsi="Courier New" w:cs="Courier New"/>
-          <w:b/>
-          <w:bCs/>
-          <w:color w:val="4F81BD" w:themeColor="accent1"/>
-        </w:rPr>
-      </w:pPr>
-      <w:r>
-        <w:rPr>
-          <w:rFonts w:ascii="Courier New" w:hAnsi="Courier New" w:cs="Courier New"/>
-          <w:b/>
-          <w:bCs/>
-          <w:color w:val="4F81BD" w:themeColor="accent1"/>
-        </w:rPr>
-        <w:t>b</w:t>
-      </w:r>
-      <w:r>
-        <w:rPr>
-          <w:rFonts w:ascii="Courier New" w:hAnsi="Courier New" w:cs="Courier New"/>
-          <w:b/>
-          <w:bCs/>
-          <w:color w:val="4F81BD" w:themeColor="accent1"/>
-        </w:rPr>
-        <w:t xml:space="preserve"> </w:t>
-      </w:r>
-      <w:r>
-        <w:rPr>
-          <w:rFonts w:ascii="Courier New" w:hAnsi="Courier New" w:cs="Courier New"/>
-          <w:b/>
-          <w:bCs/>
-          <w:color w:val="4F81BD" w:themeColor="accent1"/>
-        </w:rPr>
-        <w:t>&lt;-</w:t>
-      </w:r>
-      <w:r>
-        <w:rPr>
-          <w:rFonts w:ascii="Courier New" w:hAnsi="Courier New" w:cs="Courier New"/>
-          <w:b/>
-          <w:bCs/>
-          <w:color w:val="4F81BD" w:themeColor="accent1"/>
-        </w:rPr>
-        <w:t xml:space="preserve"> </w:t>
-      </w:r>
-      <w:r>
-        <w:rPr>
-          <w:rFonts w:ascii="Courier New" w:hAnsi="Courier New" w:cs="Courier New"/>
-          <w:b/>
-          <w:bCs/>
-          <w:color w:val="4F81BD" w:themeColor="accent1"/>
-        </w:rPr>
-        <w:t>which(</w:t>
-      </w:r>
-      <w:proofErr w:type="spellStart"/>
-      <w:r>
-        <w:rPr>
-          <w:rFonts w:ascii="Courier New" w:hAnsi="Courier New" w:cs="Courier New"/>
-          <w:b/>
-          <w:bCs/>
-          <w:color w:val="4F81BD" w:themeColor="accent1"/>
-        </w:rPr>
-        <w:t>zooD$legs</w:t>
-      </w:r>
-      <w:proofErr w:type="spellEnd"/>
-      <w:r>
-        <w:rPr>
-          <w:rFonts w:ascii="Courier New" w:hAnsi="Courier New" w:cs="Courier New"/>
-          <w:b/>
-          <w:bCs/>
-          <w:color w:val="4F81BD" w:themeColor="accent1"/>
-        </w:rPr>
-        <w:t>=="5")</w:t>
-      </w:r>
-    </w:p>
-    <w:p>
-      <w:pPr>
-        <w:shd w:val="clear" w:color="auto" w:fill="D9D9D9" w:themeFill="background1" w:themeFillShade="D9"/>
-        <w:rPr>
-          <w:rFonts w:ascii="Courier New" w:hAnsi="Courier New" w:cs="Courier New"/>
-          <w:b/>
-          <w:bCs/>
-          <w:color w:val="4F81BD" w:themeColor="accent1"/>
-        </w:rPr>
-      </w:pPr>
-      <w:r>
-        <w:rPr>
-          <w:rFonts w:ascii="Courier New" w:hAnsi="Courier New" w:cs="Courier New"/>
-          <w:b/>
-          <w:bCs/>
-          <w:color w:val="4F81BD" w:themeColor="accent1"/>
-        </w:rPr>
-        <w:t>zoo1</w:t>
-      </w:r>
-      <w:r>
-        <w:rPr>
-          <w:rFonts w:ascii="Courier New" w:hAnsi="Courier New" w:cs="Courier New"/>
-          <w:b/>
-          <w:bCs/>
-          <w:color w:val="4F81BD" w:themeColor="accent1"/>
-        </w:rPr>
-        <w:t xml:space="preserve"> </w:t>
-      </w:r>
-      <w:r>
-        <w:rPr>
-          <w:rFonts w:ascii="Courier New" w:hAnsi="Courier New" w:cs="Courier New"/>
-          <w:b/>
-          <w:bCs/>
-          <w:color w:val="4F81BD" w:themeColor="accent1"/>
-        </w:rPr>
-        <w:t>&lt;-</w:t>
-      </w:r>
-      <w:r>
-        <w:rPr>
-          <w:rFonts w:ascii="Courier New" w:hAnsi="Courier New" w:cs="Courier New"/>
-          <w:b/>
-          <w:bCs/>
-          <w:color w:val="4F81BD" w:themeColor="accent1"/>
-        </w:rPr>
-        <w:t xml:space="preserve"> </w:t>
-      </w:r>
-      <w:proofErr w:type="spellStart"/>
-      <w:r>
-        <w:rPr>
-          <w:rFonts w:ascii="Courier New" w:hAnsi="Courier New" w:cs="Courier New"/>
-          <w:b/>
-          <w:bCs/>
-          <w:color w:val="4F81BD" w:themeColor="accent1"/>
-        </w:rPr>
-        <w:t>zooD</w:t>
-      </w:r>
-      <w:proofErr w:type="spellEnd"/>
-      <w:r>
-        <w:rPr>
-          <w:rFonts w:ascii="Courier New" w:hAnsi="Courier New" w:cs="Courier New"/>
-          <w:b/>
-          <w:bCs/>
-          <w:color w:val="4F81BD" w:themeColor="accent1"/>
         </w:rPr>
         <w:t>[-c(</w:t>
       </w:r>
       <w:proofErr w:type="spellStart"/>
-      <w:proofErr w:type="gramStart"/>
       <w:r>
         <w:rPr>
           <w:rFonts w:ascii="Courier New" w:hAnsi="Courier New" w:cs="Courier New"/>
@@ -1837,7 +1766,6 @@
         <w:t>a,b</w:t>
       </w:r>
       <w:proofErr w:type="spellEnd"/>
-      <w:proofErr w:type="gramEnd"/>
       <w:r>
         <w:rPr>
           <w:rFonts w:ascii="Courier New" w:hAnsi="Courier New" w:cs="Courier New"/>
@@ -1980,32 +1908,505 @@
           <w:rFonts w:ascii="Times New Roman" w:hAnsi="Times New Roman" w:cs="Times New Roman"/>
           <w:bCs/>
         </w:rPr>
-        <w:t>as_task_</w:t>
-      </w:r>
-      <w:proofErr w:type="gramStart"/>
-      <w:r>
-        <w:rPr>
-          <w:rFonts w:ascii="Times New Roman" w:hAnsi="Times New Roman" w:cs="Times New Roman"/>
-          <w:bCs/>
-        </w:rPr>
-        <w:t>classif</w:t>
-      </w:r>
-      <w:proofErr w:type="spellEnd"/>
-      <w:r>
-        <w:rPr>
-          <w:rFonts w:ascii="Times New Roman" w:hAnsi="Times New Roman" w:cs="Times New Roman"/>
-          <w:bCs/>
+        <w:t>as_task_classif</w:t>
+      </w:r>
+      <w:proofErr w:type="spellEnd"/>
+      <w:r>
+        <w:rPr>
+          <w:rFonts w:ascii="Times New Roman" w:hAnsi="Times New Roman" w:cs="Times New Roman"/>
+          <w:bCs/>
+        </w:rPr>
+        <w:t>()</w:t>
+      </w:r>
+      <w:r>
+        <w:rPr>
+          <w:rFonts w:ascii="Times New Roman" w:hAnsi="Times New Roman" w:cs="Times New Roman"/>
+          <w:bCs/>
+        </w:rPr>
+        <w:t xml:space="preserve">. </w:t>
+      </w:r>
+    </w:p>
+    <w:p>
+      <w:pPr>
+        <w:shd w:val="clear" w:color="auto" w:fill="D9D9D9" w:themeFill="background1" w:themeFillShade="D9"/>
+        <w:rPr>
+          <w:rFonts w:ascii="Courier New" w:hAnsi="Courier New" w:cs="Courier New"/>
+          <w:b/>
+          <w:color w:val="4F81BD" w:themeColor="accent1"/>
+        </w:rPr>
+      </w:pPr>
+      <w:proofErr w:type="spellStart"/>
+      <w:r>
+        <w:rPr>
+          <w:rFonts w:ascii="Courier New" w:hAnsi="Courier New" w:cs="Courier New"/>
+          <w:b/>
+          <w:color w:val="4F81BD" w:themeColor="accent1"/>
+        </w:rPr>
+        <w:t>task_zoo</w:t>
+      </w:r>
+      <w:proofErr w:type="spellEnd"/>
+      <w:r>
+        <w:rPr>
+          <w:rFonts w:ascii="Courier New" w:hAnsi="Courier New" w:cs="Courier New"/>
+          <w:b/>
+          <w:color w:val="4F81BD" w:themeColor="accent1"/>
+        </w:rPr>
+        <w:t xml:space="preserve"> = </w:t>
+      </w:r>
+      <w:proofErr w:type="spellStart"/>
+      <w:r>
+        <w:rPr>
+          <w:rFonts w:ascii="Courier New" w:hAnsi="Courier New" w:cs="Courier New"/>
+          <w:b/>
+          <w:color w:val="4F81BD" w:themeColor="accent1"/>
+        </w:rPr>
+        <w:t>as_task_classif</w:t>
+      </w:r>
+      <w:proofErr w:type="spellEnd"/>
+      <w:r>
+        <w:rPr>
+          <w:rFonts w:ascii="Courier New" w:hAnsi="Courier New" w:cs="Courier New"/>
+          <w:b/>
+          <w:color w:val="4F81BD" w:themeColor="accent1"/>
+        </w:rPr>
+        <w:t>(type ~ ., data = zoo1)</w:t>
+      </w:r>
+    </w:p>
+    <w:p>
+      <w:pPr>
+        <w:rPr>
+          <w:rFonts w:ascii="Times New Roman" w:hAnsi="Times New Roman" w:cs="Times New Roman"/>
+          <w:bCs/>
+        </w:rPr>
+      </w:pPr>
+      <w:r>
+        <w:rPr>
+          <w:rFonts w:ascii="Times New Roman" w:hAnsi="Times New Roman" w:cs="Times New Roman"/>
+          <w:bCs/>
+          <w:color w:val="000000" w:themeColor="text1"/>
+        </w:rPr>
+        <w:t xml:space="preserve">We provide </w:t>
+      </w:r>
+      <w:r>
+        <w:rPr>
+          <w:rFonts w:ascii="Times New Roman" w:hAnsi="Times New Roman" w:cs="Times New Roman"/>
+          <w:bCs/>
+          <w:color w:val="000000" w:themeColor="text1"/>
+        </w:rPr>
+        <w:t>two arguments</w:t>
+      </w:r>
+      <w:r>
+        <w:rPr>
+          <w:rFonts w:ascii="Times New Roman" w:hAnsi="Times New Roman" w:cs="Times New Roman"/>
+          <w:bCs/>
+          <w:color w:val="000000" w:themeColor="text1"/>
+        </w:rPr>
+        <w:t xml:space="preserve"> to the function</w:t>
+      </w:r>
+      <w:r>
+        <w:rPr>
+          <w:rFonts w:ascii="Times New Roman" w:hAnsi="Times New Roman" w:cs="Times New Roman"/>
+          <w:bCs/>
+          <w:color w:val="000000" w:themeColor="text1"/>
+        </w:rPr>
+        <w:t>:</w:t>
+      </w:r>
+      <w:r>
+        <w:rPr>
+          <w:rFonts w:ascii="Times New Roman" w:hAnsi="Times New Roman" w:cs="Times New Roman"/>
+          <w:bCs/>
+        </w:rPr>
+        <w:t xml:space="preserve"> </w:t>
+      </w:r>
+      <w:r>
+        <w:rPr>
+          <w:rFonts w:ascii="Courier New" w:hAnsi="Courier New" w:cs="Courier New"/>
+          <w:b/>
+          <w:bCs/>
+          <w:color w:val="0070C0"/>
+        </w:rPr>
+        <w:t>data = zoo</w:t>
+      </w:r>
+      <w:r>
+        <w:rPr>
+          <w:rFonts w:ascii="Courier New" w:hAnsi="Courier New" w:cs="Courier New"/>
+          <w:b/>
+          <w:bCs/>
+          <w:color w:val="0070C0"/>
+        </w:rPr>
+        <w:t>1</w:t>
+      </w:r>
+      <w:r>
+        <w:rPr>
+          <w:rFonts w:ascii="Courier New" w:hAnsi="Courier New" w:cs="Courier New"/>
+          <w:b/>
+          <w:bCs/>
+          <w:color w:val="0070C0"/>
+        </w:rPr>
+        <w:t xml:space="preserve"> </w:t>
+      </w:r>
+      <w:r>
+        <w:rPr>
+          <w:rFonts w:ascii="Times New Roman" w:hAnsi="Times New Roman" w:cs="Times New Roman"/>
+          <w:bCs/>
+          <w:color w:val="000000" w:themeColor="text1"/>
+        </w:rPr>
+        <w:t>and</w:t>
+      </w:r>
+      <w:r>
+        <w:rPr>
+          <w:rFonts w:ascii="Courier New" w:hAnsi="Courier New" w:cs="Courier New"/>
+          <w:b/>
+          <w:bCs/>
+          <w:color w:val="0070C0"/>
+        </w:rPr>
+        <w:t xml:space="preserve"> target = type</w:t>
+      </w:r>
+      <w:r>
+        <w:rPr>
+          <w:rFonts w:ascii="Courier New" w:hAnsi="Courier New" w:cs="Courier New"/>
+          <w:b/>
+          <w:bCs/>
+          <w:color w:val="0070C0"/>
+        </w:rPr>
+        <w:t>~.</w:t>
+      </w:r>
+      <w:r>
+        <w:rPr>
+          <w:rFonts w:ascii="Times New Roman" w:hAnsi="Times New Roman" w:cs="Times New Roman"/>
+          <w:bCs/>
+        </w:rPr>
+        <w:t xml:space="preserve"> </w:t>
+      </w:r>
+      <w:r>
+        <w:rPr>
+          <w:rFonts w:ascii="Times New Roman" w:hAnsi="Times New Roman" w:cs="Times New Roman"/>
+          <w:bCs/>
+        </w:rPr>
+        <w:t xml:space="preserve">which tells R to use all the predictors to build the model. </w:t>
+      </w:r>
+      <w:r>
+        <w:rPr>
+          <w:rFonts w:ascii="Times New Roman" w:hAnsi="Times New Roman" w:cs="Times New Roman"/>
+          <w:bCs/>
+        </w:rPr>
+        <w:t xml:space="preserve"> </w:t>
+      </w:r>
+      <w:r>
+        <w:rPr>
+          <w:rFonts w:ascii="Times New Roman" w:hAnsi="Times New Roman" w:cs="Times New Roman"/>
+          <w:bCs/>
+        </w:rPr>
+        <w:t xml:space="preserve">You can still retrieve the data from the </w:t>
+      </w:r>
+      <w:proofErr w:type="spellStart"/>
+      <w:r>
+        <w:rPr>
+          <w:rFonts w:ascii="Times New Roman" w:hAnsi="Times New Roman" w:cs="Times New Roman"/>
+          <w:bCs/>
+        </w:rPr>
+        <w:t>task_zoo</w:t>
+      </w:r>
+      <w:proofErr w:type="spellEnd"/>
+      <w:r>
+        <w:rPr>
+          <w:rFonts w:ascii="Times New Roman" w:hAnsi="Times New Roman" w:cs="Times New Roman"/>
+          <w:bCs/>
+        </w:rPr>
+        <w:t xml:space="preserve"> object by typing: </w:t>
+      </w:r>
+    </w:p>
+    <w:p>
+      <w:pPr>
+        <w:shd w:val="clear" w:color="auto" w:fill="D9D9D9" w:themeFill="background1" w:themeFillShade="D9"/>
+        <w:rPr>
+          <w:rFonts w:ascii="Courier New" w:hAnsi="Courier New" w:cs="Courier New"/>
+          <w:b/>
+          <w:color w:val="4F81BD" w:themeColor="accent1"/>
+        </w:rPr>
+      </w:pPr>
+      <w:proofErr w:type="spellStart"/>
+      <w:r>
+        <w:rPr>
+          <w:rFonts w:ascii="Courier New" w:hAnsi="Courier New" w:cs="Courier New"/>
+          <w:b/>
+          <w:color w:val="4F81BD" w:themeColor="accent1"/>
+        </w:rPr>
+        <w:t>task_zoo$data</w:t>
+      </w:r>
+      <w:proofErr w:type="spellEnd"/>
+      <w:r>
+        <w:rPr>
+          <w:rFonts w:ascii="Courier New" w:hAnsi="Courier New" w:cs="Courier New"/>
+          <w:b/>
+          <w:color w:val="4F81BD" w:themeColor="accent1"/>
+        </w:rPr>
+        <w:t>()</w:t>
+      </w:r>
+    </w:p>
+    <w:p>
+      <w:pPr>
+        <w:rPr>
+          <w:rFonts w:ascii="Times New Roman" w:hAnsi="Times New Roman" w:cs="Times New Roman"/>
+          <w:bCs/>
+        </w:rPr>
+      </w:pPr>
+    </w:p>
+    <w:p>
+      <w:pPr>
+        <w:rPr>
+          <w:rFonts w:ascii="Times New Roman" w:hAnsi="Times New Roman" w:cs="Times New Roman"/>
+          <w:bCs/>
+        </w:rPr>
+      </w:pPr>
+      <w:r>
+        <w:rPr>
+          <w:rFonts w:ascii="Times New Roman" w:hAnsi="Times New Roman" w:cs="Times New Roman"/>
+          <w:bCs/>
+        </w:rPr>
+        <w:t xml:space="preserve">You can </w:t>
+      </w:r>
+      <w:r>
+        <w:rPr>
+          <w:rFonts w:ascii="Times New Roman" w:hAnsi="Times New Roman" w:cs="Times New Roman"/>
+          <w:bCs/>
+        </w:rPr>
+        <w:t xml:space="preserve">inspect the </w:t>
+      </w:r>
+      <w:r>
+        <w:rPr>
+          <w:rFonts w:ascii="Times New Roman" w:hAnsi="Times New Roman" w:cs="Times New Roman"/>
+          <w:bCs/>
+        </w:rPr>
+        <w:t xml:space="preserve">frequency of each class by </w:t>
+      </w:r>
+      <w:r>
+        <w:rPr>
+          <w:rFonts w:ascii="Times New Roman" w:hAnsi="Times New Roman" w:cs="Times New Roman"/>
+          <w:bCs/>
+        </w:rPr>
+        <w:t>creat</w:t>
+      </w:r>
+      <w:r>
+        <w:rPr>
+          <w:rFonts w:ascii="Times New Roman" w:hAnsi="Times New Roman" w:cs="Times New Roman"/>
+          <w:bCs/>
+        </w:rPr>
+        <w:t>ing</w:t>
+      </w:r>
+      <w:r>
+        <w:rPr>
+          <w:rFonts w:ascii="Times New Roman" w:hAnsi="Times New Roman" w:cs="Times New Roman"/>
+          <w:bCs/>
+        </w:rPr>
+        <w:t xml:space="preserve"> a </w:t>
+      </w:r>
+      <w:proofErr w:type="spellStart"/>
+      <w:r>
+        <w:rPr>
+          <w:rFonts w:ascii="Times New Roman" w:hAnsi="Times New Roman" w:cs="Times New Roman"/>
+          <w:bCs/>
+        </w:rPr>
+        <w:t>barchart</w:t>
+      </w:r>
+      <w:proofErr w:type="spellEnd"/>
+      <w:r>
+        <w:rPr>
+          <w:rFonts w:ascii="Times New Roman" w:hAnsi="Times New Roman" w:cs="Times New Roman"/>
+          <w:bCs/>
+        </w:rPr>
+        <w:t xml:space="preserve"> with </w:t>
+      </w:r>
+      <w:r>
+        <w:rPr>
+          <w:rFonts w:ascii="Times New Roman" w:hAnsi="Times New Roman" w:cs="Times New Roman"/>
+          <w:bCs/>
+        </w:rPr>
+        <w:t xml:space="preserve">class </w:t>
+      </w:r>
+      <w:r>
+        <w:rPr>
+          <w:rFonts w:ascii="Times New Roman" w:hAnsi="Times New Roman" w:cs="Times New Roman"/>
+          <w:bCs/>
+        </w:rPr>
+        <w:t>counts</w:t>
+      </w:r>
+      <w:r>
+        <w:rPr>
+          <w:rFonts w:ascii="Times New Roman" w:hAnsi="Times New Roman" w:cs="Times New Roman"/>
+          <w:bCs/>
+        </w:rPr>
+        <w:t>:</w:t>
+      </w:r>
+    </w:p>
+    <w:p>
+      <w:pPr>
+        <w:shd w:val="clear" w:color="auto" w:fill="D9D9D9" w:themeFill="background1" w:themeFillShade="D9"/>
+        <w:rPr>
+          <w:rFonts w:ascii="Courier New" w:hAnsi="Courier New" w:cs="Courier New"/>
+          <w:b/>
+          <w:color w:val="4F81BD" w:themeColor="accent1"/>
+        </w:rPr>
+      </w:pPr>
+      <w:proofErr w:type="spellStart"/>
+      <w:r>
+        <w:rPr>
+          <w:rFonts w:ascii="Courier New" w:hAnsi="Courier New" w:cs="Courier New"/>
+          <w:b/>
+          <w:color w:val="4F81BD" w:themeColor="accent1"/>
+        </w:rPr>
+        <w:t>autoplot</w:t>
+      </w:r>
+      <w:proofErr w:type="spellEnd"/>
+      <w:r>
+        <w:rPr>
+          <w:rFonts w:ascii="Courier New" w:hAnsi="Courier New" w:cs="Courier New"/>
+          <w:b/>
+          <w:color w:val="4F81BD" w:themeColor="accent1"/>
         </w:rPr>
         <w:t>(</w:t>
       </w:r>
-      <w:proofErr w:type="gramEnd"/>
-      <w:r>
-        <w:rPr>
-          <w:rFonts w:ascii="Times New Roman" w:hAnsi="Times New Roman" w:cs="Times New Roman"/>
-          <w:bCs/>
+      <w:proofErr w:type="spellStart"/>
+      <w:r>
+        <w:rPr>
+          <w:rFonts w:ascii="Courier New" w:hAnsi="Courier New" w:cs="Courier New"/>
+          <w:b/>
+          <w:color w:val="4F81BD" w:themeColor="accent1"/>
+        </w:rPr>
+        <w:t>task_zoo</w:t>
+      </w:r>
+      <w:proofErr w:type="spellEnd"/>
+      <w:r>
+        <w:rPr>
+          <w:rFonts w:ascii="Courier New" w:hAnsi="Courier New" w:cs="Courier New"/>
+          <w:b/>
+          <w:color w:val="4F81BD" w:themeColor="accent1"/>
         </w:rPr>
         <w:t>)</w:t>
       </w:r>
+    </w:p>
+    <w:p>
+      <w:pPr>
+        <w:rPr>
+          <w:rFonts w:ascii="Times New Roman" w:hAnsi="Times New Roman" w:cs="Times New Roman"/>
+          <w:bCs/>
+        </w:rPr>
+      </w:pPr>
+    </w:p>
+    <w:p>
+      <w:pPr>
+        <w:rPr>
+          <w:rFonts w:ascii="Times New Roman" w:hAnsi="Times New Roman" w:cs="Times New Roman"/>
+          <w:bCs/>
+        </w:rPr>
+      </w:pPr>
+      <w:r>
+        <w:rPr>
+          <w:rFonts w:ascii="Times New Roman" w:hAnsi="Times New Roman" w:cs="Times New Roman"/>
+          <w:bCs/>
+        </w:rPr>
+        <w:t xml:space="preserve">Before </w:t>
+      </w:r>
+      <w:r>
+        <w:rPr>
+          <w:rFonts w:ascii="Times New Roman" w:hAnsi="Times New Roman" w:cs="Times New Roman"/>
+          <w:bCs/>
+        </w:rPr>
+        <w:t>specifying which algorithm to use for building the model we can inspect the list of available algorithms as follows:</w:t>
+      </w:r>
+    </w:p>
+    <w:p>
+      <w:pPr>
+        <w:rPr>
+          <w:rFonts w:ascii="Courier New" w:hAnsi="Courier New" w:cs="Courier New"/>
+          <w:b/>
+          <w:color w:val="4F81BD" w:themeColor="accent1"/>
+        </w:rPr>
+      </w:pPr>
+      <w:proofErr w:type="spellStart"/>
+      <w:r>
+        <w:rPr>
+          <w:rFonts w:ascii="Courier New" w:hAnsi="Courier New" w:cs="Courier New"/>
+          <w:b/>
+          <w:color w:val="4F81BD" w:themeColor="accent1"/>
+        </w:rPr>
+        <w:t>mlr_learners</w:t>
+      </w:r>
+      <w:proofErr w:type="spellEnd"/>
+    </w:p>
+    <w:p>
+      <w:pPr>
+        <w:rPr>
+          <w:rFonts w:ascii="Times New Roman" w:hAnsi="Times New Roman" w:cs="Times New Roman"/>
+          <w:bCs/>
+        </w:rPr>
+      </w:pPr>
+      <w:r>
+        <w:rPr>
+          <w:rFonts w:ascii="Times New Roman" w:hAnsi="Times New Roman" w:cs="Times New Roman"/>
+          <w:bCs/>
+        </w:rPr>
+        <w:t xml:space="preserve">This will </w:t>
+      </w:r>
+      <w:r>
+        <w:rPr>
+          <w:rFonts w:ascii="Times New Roman" w:hAnsi="Times New Roman" w:cs="Times New Roman"/>
+          <w:bCs/>
+        </w:rPr>
+        <w:t xml:space="preserve">print the list of algorithms in the console, which include all the algorithms included in </w:t>
+      </w:r>
+      <w:r>
+        <w:rPr>
+          <w:rFonts w:ascii="Courier New" w:hAnsi="Courier New" w:cs="Courier New"/>
+          <w:b/>
+          <w:color w:val="4F81BD" w:themeColor="accent1"/>
+        </w:rPr>
+        <w:t>mlr3</w:t>
+      </w:r>
+      <w:r>
+        <w:rPr>
+          <w:rFonts w:ascii="Times New Roman" w:hAnsi="Times New Roman" w:cs="Times New Roman"/>
+          <w:bCs/>
+        </w:rPr>
+        <w:t xml:space="preserve"> and the extension packages</w:t>
+      </w:r>
+      <w:r>
+        <w:rPr>
+          <w:rFonts w:ascii="Times New Roman" w:hAnsi="Times New Roman" w:cs="Times New Roman"/>
+          <w:bCs/>
+        </w:rPr>
+        <w:t xml:space="preserve">. We are interested in applying </w:t>
+      </w:r>
+      <w:proofErr w:type="spellStart"/>
+      <w:r>
+        <w:rPr>
+          <w:rFonts w:ascii="Times New Roman" w:hAnsi="Times New Roman" w:cs="Times New Roman"/>
+          <w:b/>
+        </w:rPr>
+        <w:t>classif.</w:t>
+      </w:r>
+      <w:r>
+        <w:rPr>
+          <w:rFonts w:ascii="Times New Roman" w:hAnsi="Times New Roman" w:cs="Times New Roman"/>
+          <w:b/>
+        </w:rPr>
+        <w:t>ranger</w:t>
+      </w:r>
+      <w:proofErr w:type="spellEnd"/>
+      <w:r>
+        <w:rPr>
+          <w:rFonts w:ascii="Times New Roman" w:hAnsi="Times New Roman" w:cs="Times New Roman"/>
+          <w:bCs/>
+        </w:rPr>
+        <w:t xml:space="preserve"> which is </w:t>
+      </w:r>
+      <w:r>
+        <w:rPr>
+          <w:rFonts w:ascii="Times New Roman" w:hAnsi="Times New Roman" w:cs="Times New Roman"/>
+          <w:bCs/>
+        </w:rPr>
+        <w:t>an algorithm for performing Random Forests available with the package ranger</w:t>
+      </w:r>
       <w:r>
         <w:rPr>
           <w:rFonts w:ascii="Times New Roman" w:hAnsi="Times New Roman" w:cs="Times New Roman"/>
@@ -2013,6 +2414,20 @@
         </w:rPr>
         <w:t xml:space="preserve">. </w:t>
       </w:r>
+      <w:r>
+        <w:rPr>
+          <w:rFonts w:ascii="Times New Roman" w:hAnsi="Times New Roman" w:cs="Times New Roman"/>
+          <w:bCs/>
+        </w:rPr>
+        <w:t>To do so we need to set the learner</w:t>
+      </w:r>
+      <w:r>
+        <w:rPr>
+          <w:rFonts w:ascii="Times New Roman" w:hAnsi="Times New Roman" w:cs="Times New Roman"/>
+          <w:bCs/>
+        </w:rPr>
+        <w:t>:</w:t>
+      </w:r>
     </w:p>
     <w:p>
       <w:pPr>
@@ -2023,547 +2438,6 @@
           <w:color w:val="4F81BD" w:themeColor="accent1"/>
         </w:rPr>
       </w:pPr>
-      <w:proofErr w:type="spellStart"/>
-      <w:r>
-        <w:rPr>
-          <w:rFonts w:ascii="Courier New" w:hAnsi="Courier New" w:cs="Courier New"/>
-          <w:b/>
-          <w:color w:val="4F81BD" w:themeColor="accent1"/>
-        </w:rPr>
-        <w:t>task_zoo</w:t>
-      </w:r>
-      <w:proofErr w:type="spellEnd"/>
-      <w:r>
-        <w:rPr>
-          <w:rFonts w:ascii="Courier New" w:hAnsi="Courier New" w:cs="Courier New"/>
-          <w:b/>
-          <w:color w:val="4F81BD" w:themeColor="accent1"/>
-        </w:rPr>
-        <w:t xml:space="preserve"> = </w:t>
-      </w:r>
-      <w:proofErr w:type="spellStart"/>
-      <w:r>
-        <w:rPr>
-          <w:rFonts w:ascii="Courier New" w:hAnsi="Courier New" w:cs="Courier New"/>
-          <w:b/>
-          <w:color w:val="4F81BD" w:themeColor="accent1"/>
-        </w:rPr>
-        <w:t>as_task_</w:t>
-      </w:r>
-      <w:proofErr w:type="gramStart"/>
-      <w:r>
-        <w:rPr>
-          <w:rFonts w:ascii="Courier New" w:hAnsi="Courier New" w:cs="Courier New"/>
-          <w:b/>
-          <w:color w:val="4F81BD" w:themeColor="accent1"/>
-        </w:rPr>
-        <w:t>classif</w:t>
-      </w:r>
-      <w:proofErr w:type="spellEnd"/>
-      <w:r>
-        <w:rPr>
-          <w:rFonts w:ascii="Courier New" w:hAnsi="Courier New" w:cs="Courier New"/>
-          <w:b/>
-          <w:color w:val="4F81BD" w:themeColor="accent1"/>
-        </w:rPr>
-        <w:t>(</w:t>
-      </w:r>
-      <w:proofErr w:type="gramEnd"/>
-      <w:r>
-        <w:rPr>
-          <w:rFonts w:ascii="Courier New" w:hAnsi="Courier New" w:cs="Courier New"/>
-          <w:b/>
-          <w:color w:val="4F81BD" w:themeColor="accent1"/>
-        </w:rPr>
-        <w:t>type ~ ., data = zoo1)</w:t>
-      </w:r>
-    </w:p>
-    <w:p>
-      <w:pPr>
-        <w:rPr>
-          <w:rFonts w:ascii="Times New Roman" w:hAnsi="Times New Roman" w:cs="Times New Roman"/>
-          <w:bCs/>
-        </w:rPr>
-      </w:pPr>
-      <w:r>
-        <w:rPr>
-          <w:rFonts w:ascii="Times New Roman" w:hAnsi="Times New Roman" w:cs="Times New Roman"/>
-          <w:bCs/>
-          <w:color w:val="000000" w:themeColor="text1"/>
-        </w:rPr>
-        <w:t xml:space="preserve">We provide </w:t>
-      </w:r>
-      <w:r>
-        <w:rPr>
-          <w:rFonts w:ascii="Times New Roman" w:hAnsi="Times New Roman" w:cs="Times New Roman"/>
-          <w:bCs/>
-          <w:color w:val="000000" w:themeColor="text1"/>
-        </w:rPr>
-        <w:t>two arguments</w:t>
-      </w:r>
-      <w:r>
-        <w:rPr>
-          <w:rFonts w:ascii="Times New Roman" w:hAnsi="Times New Roman" w:cs="Times New Roman"/>
-          <w:bCs/>
-          <w:color w:val="000000" w:themeColor="text1"/>
-        </w:rPr>
-        <w:t xml:space="preserve"> to the function</w:t>
-      </w:r>
-      <w:r>
-        <w:rPr>
-          <w:rFonts w:ascii="Times New Roman" w:hAnsi="Times New Roman" w:cs="Times New Roman"/>
-          <w:bCs/>
-          <w:color w:val="000000" w:themeColor="text1"/>
-        </w:rPr>
-        <w:t>:</w:t>
-      </w:r>
-      <w:r>
-        <w:rPr>
-          <w:rFonts w:ascii="Times New Roman" w:hAnsi="Times New Roman" w:cs="Times New Roman"/>
-          <w:bCs/>
-        </w:rPr>
-        <w:t xml:space="preserve"> </w:t>
-      </w:r>
-      <w:r>
-        <w:rPr>
-          <w:rFonts w:ascii="Courier New" w:hAnsi="Courier New" w:cs="Courier New"/>
-          <w:b/>
-          <w:bCs/>
-          <w:color w:val="0070C0"/>
-        </w:rPr>
-        <w:t>data = zoo</w:t>
-      </w:r>
-      <w:r>
-        <w:rPr>
-          <w:rFonts w:ascii="Courier New" w:hAnsi="Courier New" w:cs="Courier New"/>
-          <w:b/>
-          <w:bCs/>
-          <w:color w:val="0070C0"/>
-        </w:rPr>
-        <w:t>1</w:t>
-      </w:r>
-      <w:r>
-        <w:rPr>
-          <w:rFonts w:ascii="Courier New" w:hAnsi="Courier New" w:cs="Courier New"/>
-          <w:b/>
-          <w:bCs/>
-          <w:color w:val="0070C0"/>
-        </w:rPr>
-        <w:t xml:space="preserve"> </w:t>
-      </w:r>
-      <w:r>
-        <w:rPr>
-          <w:rFonts w:ascii="Times New Roman" w:hAnsi="Times New Roman" w:cs="Times New Roman"/>
-          <w:bCs/>
-          <w:color w:val="000000" w:themeColor="text1"/>
-        </w:rPr>
-        <w:t>and</w:t>
-      </w:r>
-      <w:r>
-        <w:rPr>
-          <w:rFonts w:ascii="Courier New" w:hAnsi="Courier New" w:cs="Courier New"/>
-          <w:b/>
-          <w:bCs/>
-          <w:color w:val="0070C0"/>
-        </w:rPr>
-        <w:t xml:space="preserve"> target = type</w:t>
-      </w:r>
-      <w:r>
-        <w:rPr>
-          <w:rFonts w:ascii="Courier New" w:hAnsi="Courier New" w:cs="Courier New"/>
-          <w:b/>
-          <w:bCs/>
-          <w:color w:val="0070C0"/>
-        </w:rPr>
-        <w:t>~.</w:t>
-      </w:r>
-      <w:r>
-        <w:rPr>
-          <w:rFonts w:ascii="Times New Roman" w:hAnsi="Times New Roman" w:cs="Times New Roman"/>
-          <w:bCs/>
-        </w:rPr>
-        <w:t xml:space="preserve"> </w:t>
-      </w:r>
-      <w:r>
-        <w:rPr>
-          <w:rFonts w:ascii="Times New Roman" w:hAnsi="Times New Roman" w:cs="Times New Roman"/>
-          <w:bCs/>
-        </w:rPr>
-        <w:t xml:space="preserve">which tells R to use all the predictors to build the model. </w:t>
-      </w:r>
-      <w:r>
-        <w:rPr>
-          <w:rFonts w:ascii="Times New Roman" w:hAnsi="Times New Roman" w:cs="Times New Roman"/>
-          <w:bCs/>
-        </w:rPr>
-        <w:t xml:space="preserve"> </w:t>
-      </w:r>
-      <w:r>
-        <w:rPr>
-          <w:rFonts w:ascii="Times New Roman" w:hAnsi="Times New Roman" w:cs="Times New Roman"/>
-          <w:bCs/>
-        </w:rPr>
-        <w:t xml:space="preserve">You can still retrieve the data from the </w:t>
-      </w:r>
-      <w:proofErr w:type="spellStart"/>
-      <w:r>
-        <w:rPr>
-          <w:rFonts w:ascii="Times New Roman" w:hAnsi="Times New Roman" w:cs="Times New Roman"/>
-          <w:bCs/>
-        </w:rPr>
-        <w:t>task_zoo</w:t>
-      </w:r>
-      <w:proofErr w:type="spellEnd"/>
-      <w:r>
-        <w:rPr>
-          <w:rFonts w:ascii="Times New Roman" w:hAnsi="Times New Roman" w:cs="Times New Roman"/>
-          <w:bCs/>
-        </w:rPr>
-        <w:t xml:space="preserve"> object by typing: </w:t>
-      </w:r>
-    </w:p>
-    <w:p>
-      <w:pPr>
-        <w:shd w:val="clear" w:color="auto" w:fill="D9D9D9" w:themeFill="background1" w:themeFillShade="D9"/>
-        <w:rPr>
-          <w:rFonts w:ascii="Courier New" w:hAnsi="Courier New" w:cs="Courier New"/>
-          <w:b/>
-          <w:color w:val="4F81BD" w:themeColor="accent1"/>
-        </w:rPr>
-      </w:pPr>
-      <w:proofErr w:type="spellStart"/>
-      <w:r>
-        <w:rPr>
-          <w:rFonts w:ascii="Courier New" w:hAnsi="Courier New" w:cs="Courier New"/>
-          <w:b/>
-          <w:color w:val="4F81BD" w:themeColor="accent1"/>
-        </w:rPr>
-        <w:t>task_zoo$</w:t>
-      </w:r>
-      <w:proofErr w:type="gramStart"/>
-      <w:r>
-        <w:rPr>
-          <w:rFonts w:ascii="Courier New" w:hAnsi="Courier New" w:cs="Courier New"/>
-          <w:b/>
-          <w:color w:val="4F81BD" w:themeColor="accent1"/>
-        </w:rPr>
-        <w:t>data</w:t>
-      </w:r>
-      <w:proofErr w:type="spellEnd"/>
-      <w:r>
-        <w:rPr>
-          <w:rFonts w:ascii="Courier New" w:hAnsi="Courier New" w:cs="Courier New"/>
-          <w:b/>
-          <w:color w:val="4F81BD" w:themeColor="accent1"/>
-        </w:rPr>
-        <w:t>(</w:t>
-      </w:r>
-      <w:proofErr w:type="gramEnd"/>
-      <w:r>
-        <w:rPr>
-          <w:rFonts w:ascii="Courier New" w:hAnsi="Courier New" w:cs="Courier New"/>
-          <w:b/>
-          <w:color w:val="4F81BD" w:themeColor="accent1"/>
-        </w:rPr>
-        <w:t>)</w:t>
-      </w:r>
-    </w:p>
-    <w:p>
-      <w:pPr>
-        <w:rPr>
-          <w:rFonts w:ascii="Times New Roman" w:hAnsi="Times New Roman" w:cs="Times New Roman"/>
-          <w:bCs/>
-        </w:rPr>
-      </w:pPr>
-    </w:p>
-    <w:p>
-      <w:pPr>
-        <w:rPr>
-          <w:rFonts w:ascii="Times New Roman" w:hAnsi="Times New Roman" w:cs="Times New Roman"/>
-          <w:bCs/>
-        </w:rPr>
-      </w:pPr>
-      <w:r>
-        <w:rPr>
-          <w:rFonts w:ascii="Times New Roman" w:hAnsi="Times New Roman" w:cs="Times New Roman"/>
-          <w:bCs/>
-        </w:rPr>
-        <w:t xml:space="preserve">You can </w:t>
-      </w:r>
-      <w:r>
-        <w:rPr>
-          <w:rFonts w:ascii="Times New Roman" w:hAnsi="Times New Roman" w:cs="Times New Roman"/>
-          <w:bCs/>
-        </w:rPr>
-        <w:t xml:space="preserve">inspect the </w:t>
-      </w:r>
-      <w:r>
-        <w:rPr>
-          <w:rFonts w:ascii="Times New Roman" w:hAnsi="Times New Roman" w:cs="Times New Roman"/>
-          <w:bCs/>
-        </w:rPr>
-        <w:t xml:space="preserve">frequency of each class by </w:t>
-      </w:r>
-      <w:r>
-        <w:rPr>
-          <w:rFonts w:ascii="Times New Roman" w:hAnsi="Times New Roman" w:cs="Times New Roman"/>
-          <w:bCs/>
-        </w:rPr>
-        <w:t>creat</w:t>
-      </w:r>
-      <w:r>
-        <w:rPr>
-          <w:rFonts w:ascii="Times New Roman" w:hAnsi="Times New Roman" w:cs="Times New Roman"/>
-          <w:bCs/>
-        </w:rPr>
-        <w:t>ing</w:t>
-      </w:r>
-      <w:r>
-        <w:rPr>
-          <w:rFonts w:ascii="Times New Roman" w:hAnsi="Times New Roman" w:cs="Times New Roman"/>
-          <w:bCs/>
-        </w:rPr>
-        <w:t xml:space="preserve"> a </w:t>
-      </w:r>
-      <w:proofErr w:type="spellStart"/>
-      <w:r>
-        <w:rPr>
-          <w:rFonts w:ascii="Times New Roman" w:hAnsi="Times New Roman" w:cs="Times New Roman"/>
-          <w:bCs/>
-        </w:rPr>
-        <w:t>barchart</w:t>
-      </w:r>
-      <w:proofErr w:type="spellEnd"/>
-      <w:r>
-        <w:rPr>
-          <w:rFonts w:ascii="Times New Roman" w:hAnsi="Times New Roman" w:cs="Times New Roman"/>
-          <w:bCs/>
-        </w:rPr>
-        <w:t xml:space="preserve"> with </w:t>
-      </w:r>
-      <w:r>
-        <w:rPr>
-          <w:rFonts w:ascii="Times New Roman" w:hAnsi="Times New Roman" w:cs="Times New Roman"/>
-          <w:bCs/>
-        </w:rPr>
-        <w:t xml:space="preserve">class </w:t>
-      </w:r>
-      <w:r>
-        <w:rPr>
-          <w:rFonts w:ascii="Times New Roman" w:hAnsi="Times New Roman" w:cs="Times New Roman"/>
-          <w:bCs/>
-        </w:rPr>
-        <w:t>counts</w:t>
-      </w:r>
-      <w:r>
-        <w:rPr>
-          <w:rFonts w:ascii="Times New Roman" w:hAnsi="Times New Roman" w:cs="Times New Roman"/>
-          <w:bCs/>
-        </w:rPr>
-        <w:t>:</w:t>
-      </w:r>
-    </w:p>
-    <w:p>
-      <w:pPr>
-        <w:shd w:val="clear" w:color="auto" w:fill="D9D9D9" w:themeFill="background1" w:themeFillShade="D9"/>
-        <w:rPr>
-          <w:rFonts w:ascii="Courier New" w:hAnsi="Courier New" w:cs="Courier New"/>
-          <w:b/>
-          <w:color w:val="4F81BD" w:themeColor="accent1"/>
-        </w:rPr>
-      </w:pPr>
-      <w:proofErr w:type="spellStart"/>
-      <w:r>
-        <w:rPr>
-          <w:rFonts w:ascii="Courier New" w:hAnsi="Courier New" w:cs="Courier New"/>
-          <w:b/>
-          <w:color w:val="4F81BD" w:themeColor="accent1"/>
-        </w:rPr>
-        <w:t>autoplot</w:t>
-      </w:r>
-      <w:proofErr w:type="spellEnd"/>
-      <w:r>
-        <w:rPr>
-          <w:rFonts w:ascii="Courier New" w:hAnsi="Courier New" w:cs="Courier New"/>
-          <w:b/>
-          <w:color w:val="4F81BD" w:themeColor="accent1"/>
-        </w:rPr>
-        <w:t>(</w:t>
-      </w:r>
-      <w:proofErr w:type="spellStart"/>
-      <w:r>
-        <w:rPr>
-          <w:rFonts w:ascii="Courier New" w:hAnsi="Courier New" w:cs="Courier New"/>
-          <w:b/>
-          <w:color w:val="4F81BD" w:themeColor="accent1"/>
-        </w:rPr>
-        <w:t>task_zoo</w:t>
-      </w:r>
-      <w:proofErr w:type="spellEnd"/>
-      <w:r>
-        <w:rPr>
-          <w:rFonts w:ascii="Courier New" w:hAnsi="Courier New" w:cs="Courier New"/>
-          <w:b/>
-          <w:color w:val="4F81BD" w:themeColor="accent1"/>
-        </w:rPr>
-        <w:t>)</w:t>
-      </w:r>
-    </w:p>
-    <w:p>
-      <w:pPr>
-        <w:rPr>
-          <w:rFonts w:ascii="Times New Roman" w:hAnsi="Times New Roman" w:cs="Times New Roman"/>
-          <w:bCs/>
-        </w:rPr>
-      </w:pPr>
-    </w:p>
-    <w:p>
-      <w:pPr>
-        <w:rPr>
-          <w:rFonts w:ascii="Times New Roman" w:hAnsi="Times New Roman" w:cs="Times New Roman"/>
-          <w:bCs/>
-        </w:rPr>
-      </w:pPr>
-      <w:r>
-        <w:rPr>
-          <w:rFonts w:ascii="Times New Roman" w:hAnsi="Times New Roman" w:cs="Times New Roman"/>
-          <w:bCs/>
-        </w:rPr>
-        <w:t xml:space="preserve">Before </w:t>
-      </w:r>
-      <w:r>
-        <w:rPr>
-          <w:rFonts w:ascii="Times New Roman" w:hAnsi="Times New Roman" w:cs="Times New Roman"/>
-          <w:bCs/>
-        </w:rPr>
-        <w:t>specifying which algorithm to use for building the model we can inspect the list of available algorithms as follows:</w:t>
-      </w:r>
-    </w:p>
-    <w:p>
-      <w:pPr>
-        <w:rPr>
-          <w:rFonts w:ascii="Courier New" w:hAnsi="Courier New" w:cs="Courier New"/>
-          <w:b/>
-          <w:color w:val="4F81BD" w:themeColor="accent1"/>
-        </w:rPr>
-      </w:pPr>
-      <w:proofErr w:type="spellStart"/>
-      <w:r>
-        <w:rPr>
-          <w:rFonts w:ascii="Courier New" w:hAnsi="Courier New" w:cs="Courier New"/>
-          <w:b/>
-          <w:color w:val="4F81BD" w:themeColor="accent1"/>
-        </w:rPr>
-        <w:t>mlr_learners</w:t>
-      </w:r>
-      <w:proofErr w:type="spellEnd"/>
-    </w:p>
-    <w:p>
-      <w:pPr>
-        <w:rPr>
-          <w:rFonts w:ascii="Times New Roman" w:hAnsi="Times New Roman" w:cs="Times New Roman"/>
-          <w:bCs/>
-        </w:rPr>
-      </w:pPr>
-      <w:r>
-        <w:rPr>
-          <w:rFonts w:ascii="Times New Roman" w:hAnsi="Times New Roman" w:cs="Times New Roman"/>
-          <w:bCs/>
-        </w:rPr>
-        <w:t xml:space="preserve">This will </w:t>
-      </w:r>
-      <w:r>
-        <w:rPr>
-          <w:rFonts w:ascii="Times New Roman" w:hAnsi="Times New Roman" w:cs="Times New Roman"/>
-          <w:bCs/>
-        </w:rPr>
-        <w:t xml:space="preserve">print the list of algorithms in the console, which include all the algorithms included in </w:t>
-      </w:r>
-      <w:r>
-        <w:rPr>
-          <w:rFonts w:ascii="Courier New" w:hAnsi="Courier New" w:cs="Courier New"/>
-          <w:b/>
-          <w:color w:val="4F81BD" w:themeColor="accent1"/>
-        </w:rPr>
-        <w:t>mlr3</w:t>
-      </w:r>
-      <w:r>
-        <w:rPr>
-          <w:rFonts w:ascii="Times New Roman" w:hAnsi="Times New Roman" w:cs="Times New Roman"/>
-          <w:bCs/>
-        </w:rPr>
-        <w:t xml:space="preserve"> and the extension packages</w:t>
-      </w:r>
-      <w:r>
-        <w:rPr>
-          <w:rFonts w:ascii="Times New Roman" w:hAnsi="Times New Roman" w:cs="Times New Roman"/>
-          <w:bCs/>
-        </w:rPr>
-        <w:t xml:space="preserve">. We are interested in applying </w:t>
-      </w:r>
-      <w:proofErr w:type="spellStart"/>
-      <w:proofErr w:type="gramStart"/>
-      <w:r>
-        <w:rPr>
-          <w:rFonts w:ascii="Times New Roman" w:hAnsi="Times New Roman" w:cs="Times New Roman"/>
-          <w:b/>
-        </w:rPr>
-        <w:t>classif.</w:t>
-      </w:r>
-      <w:r>
-        <w:rPr>
-          <w:rFonts w:ascii="Times New Roman" w:hAnsi="Times New Roman" w:cs="Times New Roman"/>
-          <w:b/>
-        </w:rPr>
-        <w:t>ranger</w:t>
-      </w:r>
-      <w:proofErr w:type="spellEnd"/>
-      <w:proofErr w:type="gramEnd"/>
-      <w:r>
-        <w:rPr>
-          <w:rFonts w:ascii="Times New Roman" w:hAnsi="Times New Roman" w:cs="Times New Roman"/>
-          <w:bCs/>
-        </w:rPr>
-        <w:t xml:space="preserve"> which is </w:t>
-      </w:r>
-      <w:r>
-        <w:rPr>
-          <w:rFonts w:ascii="Times New Roman" w:hAnsi="Times New Roman" w:cs="Times New Roman"/>
-          <w:bCs/>
-        </w:rPr>
-        <w:t>an algorithm for performing Random Forests available with the package ranger</w:t>
-      </w:r>
-      <w:r>
-        <w:rPr>
-          <w:rFonts w:ascii="Times New Roman" w:hAnsi="Times New Roman" w:cs="Times New Roman"/>
-          <w:bCs/>
-        </w:rPr>
-        <w:t xml:space="preserve">. </w:t>
-      </w:r>
-      <w:r>
-        <w:rPr>
-          <w:rFonts w:ascii="Times New Roman" w:hAnsi="Times New Roman" w:cs="Times New Roman"/>
-          <w:bCs/>
-        </w:rPr>
-        <w:t>To do so we need to set the learner</w:t>
-      </w:r>
-      <w:r>
-        <w:rPr>
-          <w:rFonts w:ascii="Times New Roman" w:hAnsi="Times New Roman" w:cs="Times New Roman"/>
-          <w:bCs/>
-        </w:rPr>
-        <w:t>:</w:t>
-      </w:r>
-    </w:p>
-    <w:p>
-      <w:pPr>
-        <w:shd w:val="clear" w:color="auto" w:fill="D9D9D9" w:themeFill="background1" w:themeFillShade="D9"/>
-        <w:rPr>
-          <w:rFonts w:ascii="Courier New" w:hAnsi="Courier New" w:cs="Courier New"/>
-          <w:b/>
-          <w:color w:val="4F81BD" w:themeColor="accent1"/>
-        </w:rPr>
-      </w:pPr>
       <w:r>
         <w:rPr>
           <w:rFonts w:ascii="Courier New" w:hAnsi="Courier New" w:cs="Courier New"/>
@@ -2591,7 +2465,6 @@
         <w:t>("</w:t>
       </w:r>
       <w:proofErr w:type="spellStart"/>
-      <w:proofErr w:type="gramStart"/>
       <w:r>
         <w:rPr>
           <w:rFonts w:ascii="Courier New" w:hAnsi="Courier New" w:cs="Courier New"/>
@@ -2609,7 +2482,6 @@
         <w:t>ger</w:t>
       </w:r>
       <w:proofErr w:type="spellEnd"/>
-      <w:proofErr w:type="gramEnd"/>
       <w:r>
         <w:rPr>
           <w:rFonts w:ascii="Courier New" w:hAnsi="Courier New" w:cs="Courier New"/>
@@ -2717,23 +2589,7 @@
           <w:rFonts w:ascii="Times New Roman" w:hAnsi="Times New Roman" w:cs="Times New Roman"/>
           <w:bCs/>
         </w:rPr>
-        <w:t xml:space="preserve">First we partition the dataset into train and test set using the function </w:t>
-      </w:r>
-      <w:proofErr w:type="gramStart"/>
-      <w:r>
-        <w:rPr>
-          <w:rFonts w:ascii="Times New Roman" w:hAnsi="Times New Roman" w:cs="Times New Roman"/>
-          <w:bCs/>
-        </w:rPr>
-        <w:t>partition(</w:t>
-      </w:r>
-      <w:proofErr w:type="gramEnd"/>
-      <w:r>
-        <w:rPr>
-          <w:rFonts w:ascii="Times New Roman" w:hAnsi="Times New Roman" w:cs="Times New Roman"/>
-          <w:bCs/>
-        </w:rPr>
-        <w:t xml:space="preserve">). </w:t>
+        <w:t xml:space="preserve">First we partition the dataset into train and test set using the function partition(). </w:t>
       </w:r>
     </w:p>
     <w:p>
@@ -2746,7 +2602,6 @@
         </w:rPr>
       </w:pPr>
       <w:proofErr w:type="spellStart"/>
-      <w:proofErr w:type="gramStart"/>
       <w:r>
         <w:rPr>
           <w:rFonts w:ascii="Courier New" w:hAnsi="Courier New" w:cs="Courier New"/>
@@ -2756,7 +2611,6 @@
         <w:t>set.seed</w:t>
       </w:r>
       <w:proofErr w:type="spellEnd"/>
-      <w:proofErr w:type="gramEnd"/>
       <w:r>
         <w:rPr>
           <w:rFonts w:ascii="Courier New" w:hAnsi="Courier New" w:cs="Courier New"/>
@@ -2781,19 +2635,9 @@
           <w:b/>
           <w:color w:val="4F81BD" w:themeColor="accent1"/>
         </w:rPr>
-        <w:t xml:space="preserve">split = </w:t>
-      </w:r>
-      <w:proofErr w:type="gramStart"/>
-      <w:r>
-        <w:rPr>
-          <w:rFonts w:ascii="Courier New" w:hAnsi="Courier New" w:cs="Courier New"/>
-          <w:b/>
-          <w:color w:val="4F81BD" w:themeColor="accent1"/>
-        </w:rPr>
-        <w:t>partition(</w:t>
-      </w:r>
-      <w:proofErr w:type="spellStart"/>
-      <w:proofErr w:type="gramEnd"/>
+        <w:t>split = partition(</w:t>
+      </w:r>
+      <w:proofErr w:type="spellStart"/>
       <w:r>
         <w:rPr>
           <w:rFonts w:ascii="Courier New" w:hAnsi="Courier New" w:cs="Courier New"/>
@@ -2843,16 +2687,7 @@
           <w:b/>
           <w:color w:val="4F81BD" w:themeColor="accent1"/>
         </w:rPr>
-        <w:t>learner$</w:t>
-      </w:r>
-      <w:proofErr w:type="gramStart"/>
-      <w:r>
-        <w:rPr>
-          <w:rFonts w:ascii="Courier New" w:hAnsi="Courier New" w:cs="Courier New"/>
-          <w:b/>
-          <w:color w:val="4F81BD" w:themeColor="accent1"/>
-        </w:rPr>
-        <w:t>train</w:t>
+        <w:t>learner$train</w:t>
       </w:r>
       <w:proofErr w:type="spellEnd"/>
       <w:r>
@@ -2864,7 +2699,6 @@
         <w:t>(</w:t>
       </w:r>
       <w:proofErr w:type="spellStart"/>
-      <w:proofErr w:type="gramEnd"/>
       <w:r>
         <w:rPr>
           <w:rFonts w:ascii="Courier New" w:hAnsi="Courier New" w:cs="Courier New"/>
@@ -3033,16 +2867,7 @@
           <w:b/>
           <w:color w:val="4F81BD" w:themeColor="accent1"/>
         </w:rPr>
-        <w:t>learner$</w:t>
-      </w:r>
-      <w:proofErr w:type="gramStart"/>
-      <w:r>
-        <w:rPr>
-          <w:rFonts w:ascii="Courier New" w:hAnsi="Courier New" w:cs="Courier New"/>
-          <w:b/>
-          <w:color w:val="4F81BD" w:themeColor="accent1"/>
-        </w:rPr>
-        <w:t>predict</w:t>
+        <w:t>learner$predict</w:t>
       </w:r>
       <w:proofErr w:type="spellEnd"/>
       <w:r>
@@ -3054,7 +2879,6 @@
         <w:t>(</w:t>
       </w:r>
       <w:proofErr w:type="spellStart"/>
-      <w:proofErr w:type="gramEnd"/>
       <w:r>
         <w:rPr>
           <w:rFonts w:ascii="Courier New" w:hAnsi="Courier New" w:cs="Courier New"/>
@@ -3473,34 +3297,16 @@
           <w:b/>
           <w:color w:val="4F81BD" w:themeColor="accent1"/>
         </w:rPr>
-        <w:t>learner$param_set$</w:t>
-      </w:r>
-      <w:proofErr w:type="gramStart"/>
-      <w:r>
-        <w:rPr>
-          <w:rFonts w:ascii="Courier New" w:hAnsi="Courier New" w:cs="Courier New"/>
-          <w:b/>
-          <w:color w:val="4F81BD" w:themeColor="accent1"/>
-        </w:rPr>
-        <w:t>ids</w:t>
-      </w:r>
-      <w:proofErr w:type="spellEnd"/>
-      <w:r>
-        <w:rPr>
-          <w:rFonts w:ascii="Courier New" w:hAnsi="Courier New" w:cs="Courier New"/>
-          <w:b/>
-          <w:color w:val="4F81BD" w:themeColor="accent1"/>
-        </w:rPr>
-        <w:t>(</w:t>
-      </w:r>
-      <w:proofErr w:type="gramEnd"/>
-      <w:r>
-        <w:rPr>
-          <w:rFonts w:ascii="Courier New" w:hAnsi="Courier New" w:cs="Courier New"/>
-          <w:b/>
-          <w:color w:val="4F81BD" w:themeColor="accent1"/>
-        </w:rPr>
-        <w:t>)</w:t>
+        <w:t>learner$param_set$ids</w:t>
+      </w:r>
+      <w:proofErr w:type="spellEnd"/>
+      <w:r>
+        <w:rPr>
+          <w:rFonts w:ascii="Courier New" w:hAnsi="Courier New" w:cs="Courier New"/>
+          <w:b/>
+          <w:color w:val="4F81BD" w:themeColor="accent1"/>
+        </w:rPr>
+        <w:t>()</w:t>
       </w:r>
     </w:p>
     <w:p>
@@ -3582,7 +3388,6 @@
         </w:rPr>
       </w:pPr>
       <w:proofErr w:type="spellStart"/>
-      <w:proofErr w:type="gramStart"/>
       <w:r>
         <w:rPr>
           <w:rFonts w:ascii="Times New Roman" w:hAnsi="Times New Roman" w:cs="Times New Roman"/>
@@ -3620,7 +3425,6 @@
         <w:t>s</w:t>
       </w:r>
       <w:proofErr w:type="spellEnd"/>
-      <w:proofErr w:type="gramEnd"/>
       <w:r>
         <w:rPr>
           <w:rFonts w:ascii="Times New Roman" w:hAnsi="Times New Roman" w:cs="Times New Roman"/>
@@ -3677,7 +3481,6 @@
         </w:rPr>
       </w:pPr>
       <w:proofErr w:type="spellStart"/>
-      <w:proofErr w:type="gramStart"/>
       <w:r>
         <w:rPr>
           <w:rFonts w:ascii="Times New Roman" w:hAnsi="Times New Roman" w:cs="Times New Roman"/>
@@ -3696,7 +3499,6 @@
         </w:rPr>
         <w:t>node</w:t>
       </w:r>
-      <w:proofErr w:type="gramEnd"/>
       <w:r>
         <w:rPr>
           <w:rFonts w:ascii="Times New Roman" w:hAnsi="Times New Roman" w:cs="Times New Roman"/>
@@ -3748,7 +3550,6 @@
         </w:rPr>
       </w:pPr>
       <w:proofErr w:type="spellStart"/>
-      <w:proofErr w:type="gramStart"/>
       <w:r>
         <w:rPr>
           <w:rFonts w:ascii="Times New Roman" w:hAnsi="Times New Roman" w:cs="Times New Roman"/>
@@ -3768,7 +3569,6 @@
         <w:t>.depth</w:t>
       </w:r>
       <w:proofErr w:type="spellEnd"/>
-      <w:proofErr w:type="gramEnd"/>
       <w:r>
         <w:rPr>
           <w:rFonts w:ascii="Times New Roman" w:hAnsi="Times New Roman" w:cs="Times New Roman"/>
@@ -3845,7 +3645,6 @@
         <w:t xml:space="preserve"> </w:t>
       </w:r>
       <w:proofErr w:type="spellStart"/>
-      <w:proofErr w:type="gramStart"/>
       <w:r>
         <w:rPr>
           <w:rFonts w:ascii="Courier New" w:hAnsi="Courier New" w:cs="Courier New"/>
@@ -3865,14 +3664,151 @@
           <w:kern w:val="0"/>
           <w:lang w:bidi="ar-SA"/>
         </w:rPr>
-        <w:t>(</w:t>
-      </w:r>
-      <w:proofErr w:type="gramEnd"/>
-      <w:r>
-        <w:rPr>
-          <w:rFonts w:ascii="Courier New" w:hAnsi="Courier New" w:cs="Courier New"/>
-          <w:b/>
-          <w:color w:val="0070C0"/>
+        <w:t>()</w:t>
+      </w:r>
+      <w:r>
+        <w:rPr>
+          <w:rFonts w:ascii="Times New Roman" w:hAnsi="Times New Roman" w:cs="Times New Roman"/>
+          <w:color w:val="000000" w:themeColor="text1"/>
+          <w:kern w:val="0"/>
+          <w:lang w:bidi="ar-SA"/>
+        </w:rPr>
+        <w:t xml:space="preserve">and define the lower and upper values for each of the above hyperparameters. </w:t>
+      </w:r>
+      <w:r>
+        <w:rPr>
+          <w:rFonts w:ascii="Times New Roman" w:hAnsi="Times New Roman" w:cs="Times New Roman"/>
+          <w:color w:val="000000" w:themeColor="text1"/>
+          <w:kern w:val="0"/>
+          <w:lang w:bidi="ar-SA"/>
+        </w:rPr>
+        <w:t xml:space="preserve">For the number of trees we set </w:t>
+      </w:r>
+      <w:r>
+        <w:rPr>
+          <w:rFonts w:ascii="Times New Roman" w:hAnsi="Times New Roman" w:cs="Times New Roman"/>
+          <w:color w:val="000000" w:themeColor="text1"/>
+          <w:kern w:val="0"/>
+          <w:lang w:bidi="ar-SA"/>
+        </w:rPr>
+        <w:t>between 200 and 500</w:t>
+      </w:r>
+      <w:r>
+        <w:rPr>
+          <w:rFonts w:ascii="Times New Roman" w:hAnsi="Times New Roman" w:cs="Times New Roman"/>
+          <w:color w:val="000000" w:themeColor="text1"/>
+          <w:kern w:val="0"/>
+          <w:lang w:bidi="ar-SA"/>
+        </w:rPr>
+        <w:t>. F</w:t>
+      </w:r>
+      <w:r>
+        <w:rPr>
+          <w:rFonts w:ascii="Times New Roman" w:hAnsi="Times New Roman" w:cs="Times New Roman"/>
+          <w:color w:val="000000" w:themeColor="text1"/>
+          <w:kern w:val="0"/>
+          <w:lang w:bidi="ar-SA"/>
+        </w:rPr>
+        <w:t xml:space="preserve">or the </w:t>
+      </w:r>
+      <w:r>
+        <w:rPr>
+          <w:rFonts w:ascii="Times New Roman" w:hAnsi="Times New Roman" w:cs="Times New Roman"/>
+          <w:color w:val="000000" w:themeColor="text1"/>
+          <w:kern w:val="0"/>
+          <w:lang w:bidi="ar-SA"/>
+        </w:rPr>
+        <w:t xml:space="preserve">number of features at each node </w:t>
+      </w:r>
+      <w:r>
+        <w:rPr>
+          <w:rFonts w:ascii="Times New Roman" w:hAnsi="Times New Roman" w:cs="Times New Roman"/>
+          <w:color w:val="000000" w:themeColor="text1"/>
+          <w:kern w:val="0"/>
+          <w:lang w:bidi="ar-SA"/>
+        </w:rPr>
+        <w:t xml:space="preserve">we set </w:t>
+      </w:r>
+      <w:proofErr w:type="spellStart"/>
+      <w:r>
+        <w:rPr>
+          <w:rFonts w:ascii="Times New Roman" w:hAnsi="Times New Roman" w:cs="Times New Roman"/>
+          <w:color w:val="000000" w:themeColor="text1"/>
+          <w:kern w:val="0"/>
+          <w:lang w:bidi="ar-SA"/>
+        </w:rPr>
+        <w:t>mtry</w:t>
+      </w:r>
+      <w:proofErr w:type="spellEnd"/>
+      <w:r>
+        <w:rPr>
+          <w:rFonts w:ascii="Times New Roman" w:hAnsi="Times New Roman" w:cs="Times New Roman"/>
+          <w:color w:val="000000" w:themeColor="text1"/>
+          <w:kern w:val="0"/>
+          <w:lang w:bidi="ar-SA"/>
+        </w:rPr>
+        <w:t xml:space="preserve"> </w:t>
+      </w:r>
+      <w:r>
+        <w:rPr>
+          <w:rFonts w:ascii="Times New Roman" w:hAnsi="Times New Roman" w:cs="Times New Roman"/>
+          <w:color w:val="000000" w:themeColor="text1"/>
+          <w:kern w:val="0"/>
+          <w:lang w:bidi="ar-SA"/>
+        </w:rPr>
+        <w:t xml:space="preserve">between 2-12 </w:t>
+      </w:r>
+      <w:r>
+        <w:rPr>
+          <w:rFonts w:ascii="Times New Roman" w:hAnsi="Times New Roman" w:cs="Times New Roman"/>
+          <w:color w:val="000000" w:themeColor="text1"/>
+          <w:kern w:val="0"/>
+          <w:lang w:bidi="ar-SA"/>
+        </w:rPr>
+        <w:t>(w</w:t>
+      </w:r>
+      <w:r>
+        <w:rPr>
+          <w:rFonts w:ascii="Times New Roman" w:hAnsi="Times New Roman" w:cs="Times New Roman"/>
+          <w:color w:val="000000" w:themeColor="text1"/>
+          <w:kern w:val="0"/>
+          <w:lang w:bidi="ar-SA"/>
+        </w:rPr>
+        <w:t xml:space="preserve">e want </w:t>
+      </w:r>
+      <w:proofErr w:type="spellStart"/>
+      <w:r>
+        <w:rPr>
+          <w:rFonts w:ascii="Times New Roman" w:hAnsi="Times New Roman" w:cs="Times New Roman"/>
+          <w:color w:val="000000" w:themeColor="text1"/>
+          <w:kern w:val="0"/>
+          <w:lang w:bidi="ar-SA"/>
+        </w:rPr>
+        <w:t>mtry</w:t>
+      </w:r>
+      <w:proofErr w:type="spellEnd"/>
+      <w:r>
+        <w:rPr>
+          <w:rFonts w:ascii="Times New Roman" w:hAnsi="Times New Roman" w:cs="Times New Roman"/>
+          <w:color w:val="000000" w:themeColor="text1"/>
+          <w:kern w:val="0"/>
+          <w:lang w:bidi="ar-SA"/>
+        </w:rPr>
+        <w:t xml:space="preserve"> to be </w:t>
+      </w:r>
+      <w:r>
+        <w:rPr>
+          <w:rFonts w:ascii="Times New Roman" w:hAnsi="Times New Roman" w:cs="Times New Roman"/>
+          <w:color w:val="000000" w:themeColor="text1"/>
+          <w:kern w:val="0"/>
+          <w:lang w:bidi="ar-SA"/>
+        </w:rPr>
+        <w:t>large enough to capture the trends in the dataset but less than the total number of features</w:t>
+      </w:r>
+      <w:r>
+        <w:rPr>
+          <w:rFonts w:ascii="Times New Roman" w:hAnsi="Times New Roman" w:cs="Times New Roman"/>
+          <w:color w:val="000000" w:themeColor="text1"/>
           <w:kern w:val="0"/>
           <w:lang w:bidi="ar-SA"/>
         </w:rPr>
@@ -3885,7 +3821,7 @@
           <w:kern w:val="0"/>
           <w:lang w:bidi="ar-SA"/>
         </w:rPr>
-        <w:t xml:space="preserve">and define the lower and upper values for each of the above hyperparameters. </w:t>
+        <w:t>.</w:t>
       </w:r>
       <w:r>
         <w:rPr>
@@ -3894,9 +3830,8 @@
           <w:kern w:val="0"/>
           <w:lang w:bidi="ar-SA"/>
         </w:rPr>
-        <w:t xml:space="preserve">For the number of </w:t>
-      </w:r>
-      <w:proofErr w:type="gramStart"/>
+        <w:t xml:space="preserve"> </w:t>
+      </w:r>
       <w:r>
         <w:rPr>
           <w:rFonts w:ascii="Times New Roman" w:hAnsi="Times New Roman" w:cs="Times New Roman"/>
@@ -3904,9 +3839,9 @@
           <w:kern w:val="0"/>
           <w:lang w:bidi="ar-SA"/>
         </w:rPr>
-        <w:t>trees</w:t>
-      </w:r>
-      <w:proofErr w:type="gramEnd"/>
+        <w:t xml:space="preserve">For </w:t>
+      </w:r>
+      <w:proofErr w:type="spellStart"/>
       <w:r>
         <w:rPr>
           <w:rFonts w:ascii="Times New Roman" w:hAnsi="Times New Roman" w:cs="Times New Roman"/>
@@ -3914,7 +3849,7 @@
           <w:kern w:val="0"/>
           <w:lang w:bidi="ar-SA"/>
         </w:rPr>
-        <w:t xml:space="preserve"> we set </w:t>
+        <w:t>min.</w:t>
       </w:r>
       <w:r>
         <w:rPr>
@@ -3923,177 +3858,8 @@
           <w:kern w:val="0"/>
           <w:lang w:bidi="ar-SA"/>
         </w:rPr>
-        <w:t>between 200 and 500</w:t>
-      </w:r>
-      <w:r>
-        <w:rPr>
-          <w:rFonts w:ascii="Times New Roman" w:hAnsi="Times New Roman" w:cs="Times New Roman"/>
-          <w:color w:val="000000" w:themeColor="text1"/>
-          <w:kern w:val="0"/>
-          <w:lang w:bidi="ar-SA"/>
-        </w:rPr>
-        <w:t>. F</w:t>
-      </w:r>
-      <w:r>
-        <w:rPr>
-          <w:rFonts w:ascii="Times New Roman" w:hAnsi="Times New Roman" w:cs="Times New Roman"/>
-          <w:color w:val="000000" w:themeColor="text1"/>
-          <w:kern w:val="0"/>
-          <w:lang w:bidi="ar-SA"/>
-        </w:rPr>
-        <w:t xml:space="preserve">or the </w:t>
-      </w:r>
-      <w:r>
-        <w:rPr>
-          <w:rFonts w:ascii="Times New Roman" w:hAnsi="Times New Roman" w:cs="Times New Roman"/>
-          <w:color w:val="000000" w:themeColor="text1"/>
-          <w:kern w:val="0"/>
-          <w:lang w:bidi="ar-SA"/>
-        </w:rPr>
-        <w:t xml:space="preserve">number of features at each node </w:t>
-      </w:r>
-      <w:r>
-        <w:rPr>
-          <w:rFonts w:ascii="Times New Roman" w:hAnsi="Times New Roman" w:cs="Times New Roman"/>
-          <w:color w:val="000000" w:themeColor="text1"/>
-          <w:kern w:val="0"/>
-          <w:lang w:bidi="ar-SA"/>
-        </w:rPr>
-        <w:t xml:space="preserve">we set </w:t>
-      </w:r>
-      <w:proofErr w:type="spellStart"/>
-      <w:r>
-        <w:rPr>
-          <w:rFonts w:ascii="Times New Roman" w:hAnsi="Times New Roman" w:cs="Times New Roman"/>
-          <w:color w:val="000000" w:themeColor="text1"/>
-          <w:kern w:val="0"/>
-          <w:lang w:bidi="ar-SA"/>
-        </w:rPr>
-        <w:t>mtry</w:t>
-      </w:r>
-      <w:proofErr w:type="spellEnd"/>
-      <w:r>
-        <w:rPr>
-          <w:rFonts w:ascii="Times New Roman" w:hAnsi="Times New Roman" w:cs="Times New Roman"/>
-          <w:color w:val="000000" w:themeColor="text1"/>
-          <w:kern w:val="0"/>
-          <w:lang w:bidi="ar-SA"/>
-        </w:rPr>
-        <w:t xml:space="preserve"> </w:t>
-      </w:r>
-      <w:r>
-        <w:rPr>
-          <w:rFonts w:ascii="Times New Roman" w:hAnsi="Times New Roman" w:cs="Times New Roman"/>
-          <w:color w:val="000000" w:themeColor="text1"/>
-          <w:kern w:val="0"/>
-          <w:lang w:bidi="ar-SA"/>
-        </w:rPr>
-        <w:t xml:space="preserve">between 2-12 </w:t>
-      </w:r>
-      <w:r>
-        <w:rPr>
-          <w:rFonts w:ascii="Times New Roman" w:hAnsi="Times New Roman" w:cs="Times New Roman"/>
-          <w:color w:val="000000" w:themeColor="text1"/>
-          <w:kern w:val="0"/>
-          <w:lang w:bidi="ar-SA"/>
-        </w:rPr>
-        <w:t>(w</w:t>
-      </w:r>
-      <w:r>
-        <w:rPr>
-          <w:rFonts w:ascii="Times New Roman" w:hAnsi="Times New Roman" w:cs="Times New Roman"/>
-          <w:color w:val="000000" w:themeColor="text1"/>
-          <w:kern w:val="0"/>
-          <w:lang w:bidi="ar-SA"/>
-        </w:rPr>
-        <w:t xml:space="preserve">e want </w:t>
-      </w:r>
-      <w:proofErr w:type="spellStart"/>
-      <w:r>
-        <w:rPr>
-          <w:rFonts w:ascii="Times New Roman" w:hAnsi="Times New Roman" w:cs="Times New Roman"/>
-          <w:color w:val="000000" w:themeColor="text1"/>
-          <w:kern w:val="0"/>
-          <w:lang w:bidi="ar-SA"/>
-        </w:rPr>
-        <w:t>mtry</w:t>
-      </w:r>
-      <w:proofErr w:type="spellEnd"/>
-      <w:r>
-        <w:rPr>
-          <w:rFonts w:ascii="Times New Roman" w:hAnsi="Times New Roman" w:cs="Times New Roman"/>
-          <w:color w:val="000000" w:themeColor="text1"/>
-          <w:kern w:val="0"/>
-          <w:lang w:bidi="ar-SA"/>
-        </w:rPr>
-        <w:t xml:space="preserve"> to be </w:t>
-      </w:r>
-      <w:r>
-        <w:rPr>
-          <w:rFonts w:ascii="Times New Roman" w:hAnsi="Times New Roman" w:cs="Times New Roman"/>
-          <w:color w:val="000000" w:themeColor="text1"/>
-          <w:kern w:val="0"/>
-          <w:lang w:bidi="ar-SA"/>
-        </w:rPr>
-        <w:t>large enough to capture the trends in the dataset but less than the total number of features</w:t>
-      </w:r>
-      <w:r>
-        <w:rPr>
-          <w:rFonts w:ascii="Times New Roman" w:hAnsi="Times New Roman" w:cs="Times New Roman"/>
-          <w:color w:val="000000" w:themeColor="text1"/>
-          <w:kern w:val="0"/>
-          <w:lang w:bidi="ar-SA"/>
-        </w:rPr>
-        <w:t>)</w:t>
-      </w:r>
-      <w:r>
-        <w:rPr>
-          <w:rFonts w:ascii="Times New Roman" w:hAnsi="Times New Roman" w:cs="Times New Roman"/>
-          <w:color w:val="000000" w:themeColor="text1"/>
-          <w:kern w:val="0"/>
-          <w:lang w:bidi="ar-SA"/>
-        </w:rPr>
-        <w:t>.</w:t>
-      </w:r>
-      <w:r>
-        <w:rPr>
-          <w:rFonts w:ascii="Times New Roman" w:hAnsi="Times New Roman" w:cs="Times New Roman"/>
-          <w:color w:val="000000" w:themeColor="text1"/>
-          <w:kern w:val="0"/>
-          <w:lang w:bidi="ar-SA"/>
-        </w:rPr>
-        <w:t xml:space="preserve"> </w:t>
-      </w:r>
-      <w:r>
-        <w:rPr>
-          <w:rFonts w:ascii="Times New Roman" w:hAnsi="Times New Roman" w:cs="Times New Roman"/>
-          <w:color w:val="000000" w:themeColor="text1"/>
-          <w:kern w:val="0"/>
-          <w:lang w:bidi="ar-SA"/>
-        </w:rPr>
-        <w:t xml:space="preserve">For </w:t>
-      </w:r>
-      <w:proofErr w:type="spellStart"/>
-      <w:proofErr w:type="gramStart"/>
-      <w:r>
-        <w:rPr>
-          <w:rFonts w:ascii="Times New Roman" w:hAnsi="Times New Roman" w:cs="Times New Roman"/>
-          <w:color w:val="000000" w:themeColor="text1"/>
-          <w:kern w:val="0"/>
-          <w:lang w:bidi="ar-SA"/>
-        </w:rPr>
-        <w:t>min.</w:t>
-      </w:r>
-      <w:r>
-        <w:rPr>
-          <w:rFonts w:ascii="Times New Roman" w:hAnsi="Times New Roman" w:cs="Times New Roman"/>
-          <w:color w:val="000000" w:themeColor="text1"/>
-          <w:kern w:val="0"/>
-          <w:lang w:bidi="ar-SA"/>
-        </w:rPr>
         <w:t>node</w:t>
       </w:r>
-      <w:proofErr w:type="gramEnd"/>
       <w:r>
         <w:rPr>
           <w:rFonts w:ascii="Times New Roman" w:hAnsi="Times New Roman" w:cs="Times New Roman"/>
@@ -4232,7 +3998,6 @@
         <w:t xml:space="preserve">learner1 = </w:t>
       </w:r>
       <w:proofErr w:type="spellStart"/>
-      <w:proofErr w:type="gramStart"/>
       <w:r>
         <w:rPr>
           <w:rFonts w:ascii="Courier New" w:hAnsi="Courier New" w:cs="Courier New"/>
@@ -4254,19 +4019,7 @@
           <w:kern w:val="0"/>
           <w:lang w:bidi="ar-SA"/>
         </w:rPr>
-        <w:t>(</w:t>
-      </w:r>
-      <w:proofErr w:type="gramEnd"/>
-      <w:r>
-        <w:rPr>
-          <w:rFonts w:ascii="Courier New" w:hAnsi="Courier New" w:cs="Courier New"/>
-          <w:b/>
-          <w:bCs/>
-          <w:color w:val="4F81BD" w:themeColor="accent1"/>
-          <w:kern w:val="0"/>
-          <w:lang w:bidi="ar-SA"/>
-        </w:rPr>
-        <w:t>"</w:t>
+        <w:t>("</w:t>
       </w:r>
       <w:proofErr w:type="spellStart"/>
       <w:r>
@@ -4331,7 +4084,6 @@
         <w:t xml:space="preserve">              </w:t>
       </w:r>
       <w:proofErr w:type="spellStart"/>
-      <w:proofErr w:type="gramStart"/>
       <w:r>
         <w:rPr>
           <w:rFonts w:ascii="Courier New" w:hAnsi="Courier New" w:cs="Courier New"/>
@@ -4344,7 +4096,6 @@
         <w:t>num.trees</w:t>
       </w:r>
       <w:proofErr w:type="spellEnd"/>
-      <w:proofErr w:type="gramEnd"/>
       <w:r>
         <w:rPr>
           <w:rFonts w:ascii="Courier New" w:hAnsi="Courier New" w:cs="Courier New"/>
@@ -4408,7 +4159,6 @@
         <w:t xml:space="preserve">              </w:t>
       </w:r>
       <w:proofErr w:type="spellStart"/>
-      <w:proofErr w:type="gramStart"/>
       <w:r>
         <w:rPr>
           <w:rFonts w:ascii="Courier New" w:hAnsi="Courier New" w:cs="Courier New"/>
@@ -4430,19 +4180,7 @@
           <w:kern w:val="0"/>
           <w:lang w:bidi="ar-SA"/>
         </w:rPr>
-        <w:t xml:space="preserve">  =</w:t>
-      </w:r>
-      <w:proofErr w:type="gramEnd"/>
-      <w:r>
-        <w:rPr>
-          <w:rFonts w:ascii="Courier New" w:hAnsi="Courier New" w:cs="Courier New"/>
-          <w:b/>
-          <w:bCs/>
-          <w:color w:val="4F81BD" w:themeColor="accent1"/>
-          <w:kern w:val="0"/>
-          <w:lang w:bidi="ar-SA"/>
-        </w:rPr>
-        <w:t xml:space="preserve"> </w:t>
+        <w:t xml:space="preserve">  = </w:t>
       </w:r>
       <w:proofErr w:type="spellStart"/>
       <w:r>
@@ -4496,29 +4234,16 @@
         <w:t xml:space="preserve">              </w:t>
       </w:r>
       <w:proofErr w:type="spellStart"/>
-      <w:proofErr w:type="gramStart"/>
-      <w:r>
-        <w:rPr>
-          <w:rFonts w:ascii="Courier New" w:hAnsi="Courier New" w:cs="Courier New"/>
-          <w:b/>
-          <w:bCs/>
-          <w:color w:val="4F81BD" w:themeColor="accent1"/>
-          <w:kern w:val="0"/>
-          <w:lang w:bidi="ar-SA"/>
-        </w:rPr>
-        <w:t>min.node</w:t>
-      </w:r>
-      <w:proofErr w:type="gramEnd"/>
-      <w:r>
-        <w:rPr>
-          <w:rFonts w:ascii="Courier New" w:hAnsi="Courier New" w:cs="Courier New"/>
-          <w:b/>
-          <w:bCs/>
-          <w:color w:val="4F81BD" w:themeColor="accent1"/>
-          <w:kern w:val="0"/>
-          <w:lang w:bidi="ar-SA"/>
-        </w:rPr>
-        <w:t>.size</w:t>
+      <w:r>
+        <w:rPr>
+          <w:rFonts w:ascii="Courier New" w:hAnsi="Courier New" w:cs="Courier New"/>
+          <w:b/>
+          <w:bCs/>
+          <w:color w:val="4F81BD" w:themeColor="accent1"/>
+          <w:kern w:val="0"/>
+          <w:lang w:bidi="ar-SA"/>
+        </w:rPr>
+        <w:t>min.node.size</w:t>
       </w:r>
       <w:proofErr w:type="spellEnd"/>
       <w:r>
@@ -4582,7 +4307,6 @@
         <w:t xml:space="preserve">              </w:t>
       </w:r>
       <w:proofErr w:type="spellStart"/>
-      <w:proofErr w:type="gramStart"/>
       <w:r>
         <w:rPr>
           <w:rFonts w:ascii="Courier New" w:hAnsi="Courier New" w:cs="Courier New"/>
@@ -4595,7 +4319,6 @@
         <w:t>max.depth</w:t>
       </w:r>
       <w:proofErr w:type="spellEnd"/>
-      <w:proofErr w:type="gramEnd"/>
       <w:r>
         <w:rPr>
           <w:rFonts w:ascii="Courier New" w:hAnsi="Courier New" w:cs="Courier New"/>
@@ -4718,7 +4441,6 @@
         <w:t xml:space="preserve"> </w:t>
       </w:r>
       <w:proofErr w:type="spellStart"/>
-      <w:proofErr w:type="gramStart"/>
       <w:r>
         <w:rPr>
           <w:rFonts w:ascii="Courier New" w:hAnsi="Courier New" w:cs="Courier New"/>
@@ -4736,9 +4458,15 @@
           <w:bCs/>
           <w:color w:val="0070C0"/>
         </w:rPr>
-        <w:t>(</w:t>
-      </w:r>
-      <w:proofErr w:type="gramEnd"/>
+        <w:t>()</w:t>
+      </w:r>
+      <w:r>
+        <w:rPr>
+          <w:rFonts w:ascii="Times New Roman" w:hAnsi="Times New Roman" w:cs="Times New Roman"/>
+          <w:bCs/>
+        </w:rPr>
+        <w:t>and</w:t>
+      </w:r>
       <w:r>
         <w:rPr>
           <w:rFonts w:ascii="Courier New" w:hAnsi="Courier New" w:cs="Courier New"/>
@@ -4746,15 +4474,9 @@
           <w:bCs/>
           <w:color w:val="0070C0"/>
         </w:rPr>
-        <w:t>)</w:t>
-      </w:r>
-      <w:r>
-        <w:rPr>
-          <w:rFonts w:ascii="Times New Roman" w:hAnsi="Times New Roman" w:cs="Times New Roman"/>
-          <w:bCs/>
-        </w:rPr>
-        <w:t>and</w:t>
-      </w:r>
+        <w:t xml:space="preserve"> </w:t>
+      </w:r>
+      <w:proofErr w:type="spellStart"/>
       <w:r>
         <w:rPr>
           <w:rFonts w:ascii="Courier New" w:hAnsi="Courier New" w:cs="Courier New"/>
@@ -4762,19 +4484,57 @@
           <w:bCs/>
           <w:color w:val="0070C0"/>
         </w:rPr>
+        <w:t>msr</w:t>
+      </w:r>
+      <w:proofErr w:type="spellEnd"/>
+      <w:r>
+        <w:rPr>
+          <w:rFonts w:ascii="Courier New" w:hAnsi="Courier New" w:cs="Courier New"/>
+          <w:b/>
+          <w:bCs/>
+          <w:color w:val="0070C0"/>
+        </w:rPr>
+        <w:t>()</w:t>
+      </w:r>
+      <w:r>
+        <w:rPr>
+          <w:rFonts w:ascii="Times New Roman" w:hAnsi="Times New Roman" w:cs="Times New Roman"/>
+          <w:bCs/>
+        </w:rPr>
         <w:t xml:space="preserve"> </w:t>
       </w:r>
-      <w:proofErr w:type="spellStart"/>
-      <w:r>
+      <w:r>
+        <w:rPr>
+          <w:rFonts w:ascii="Times New Roman" w:hAnsi="Times New Roman" w:cs="Times New Roman"/>
+          <w:bCs/>
+        </w:rPr>
+        <w:t>function</w:t>
+      </w:r>
+      <w:r>
+        <w:rPr>
+          <w:rFonts w:ascii="Times New Roman" w:hAnsi="Times New Roman" w:cs="Times New Roman"/>
+          <w:bCs/>
+        </w:rPr>
+        <w:t xml:space="preserve"> respectively</w:t>
+      </w:r>
+      <w:r>
+        <w:rPr>
+          <w:rFonts w:ascii="Times New Roman" w:hAnsi="Times New Roman" w:cs="Times New Roman"/>
+          <w:bCs/>
+        </w:rPr>
+        <w:t>:</w:t>
+      </w:r>
+    </w:p>
+    <w:p>
+      <w:pPr>
+        <w:shd w:val="clear" w:color="auto" w:fill="D9D9D9" w:themeFill="background1" w:themeFillShade="D9"/>
         <w:rPr>
           <w:rFonts w:ascii="Courier New" w:hAnsi="Courier New" w:cs="Courier New"/>
           <w:b/>
           <w:bCs/>
           <w:color w:val="0070C0"/>
         </w:rPr>
-        <w:t>msr</w:t>
-      </w:r>
-      <w:proofErr w:type="spellEnd"/>
+      </w:pPr>
       <w:r>
         <w:rPr>
           <w:rFonts w:ascii="Courier New" w:hAnsi="Courier New" w:cs="Courier New"/>
@@ -4782,47 +4542,19 @@
           <w:bCs/>
           <w:color w:val="0070C0"/>
         </w:rPr>
-        <w:t>()</w:t>
-      </w:r>
-      <w:r>
-        <w:rPr>
-          <w:rFonts w:ascii="Times New Roman" w:hAnsi="Times New Roman" w:cs="Times New Roman"/>
-          <w:bCs/>
-        </w:rPr>
-        <w:t xml:space="preserve"> </w:t>
-      </w:r>
-      <w:r>
-        <w:rPr>
-          <w:rFonts w:ascii="Times New Roman" w:hAnsi="Times New Roman" w:cs="Times New Roman"/>
-          <w:bCs/>
-        </w:rPr>
-        <w:t>function</w:t>
-      </w:r>
-      <w:r>
-        <w:rPr>
-          <w:rFonts w:ascii="Times New Roman" w:hAnsi="Times New Roman" w:cs="Times New Roman"/>
-          <w:bCs/>
-        </w:rPr>
-        <w:t xml:space="preserve"> respectively</w:t>
-      </w:r>
-      <w:r>
-        <w:rPr>
-          <w:rFonts w:ascii="Times New Roman" w:hAnsi="Times New Roman" w:cs="Times New Roman"/>
-          <w:bCs/>
-        </w:rPr>
-        <w:t>:</w:t>
-      </w:r>
-    </w:p>
-    <w:p>
-      <w:pPr>
-        <w:shd w:val="clear" w:color="auto" w:fill="D9D9D9" w:themeFill="background1" w:themeFillShade="D9"/>
+        <w:t xml:space="preserve">resampling = </w:t>
+      </w:r>
+      <w:proofErr w:type="spellStart"/>
+      <w:r>
         <w:rPr>
           <w:rFonts w:ascii="Courier New" w:hAnsi="Courier New" w:cs="Courier New"/>
           <w:b/>
           <w:bCs/>
           <w:color w:val="0070C0"/>
         </w:rPr>
-      </w:pPr>
+        <w:t>rsmp</w:t>
+      </w:r>
+      <w:proofErr w:type="spellEnd"/>
       <w:r>
         <w:rPr>
           <w:rFonts w:ascii="Courier New" w:hAnsi="Courier New" w:cs="Courier New"/>
@@ -4830,38 +4562,7 @@
           <w:bCs/>
           <w:color w:val="0070C0"/>
         </w:rPr>
-        <w:t xml:space="preserve">resampling = </w:t>
-      </w:r>
-      <w:proofErr w:type="spellStart"/>
-      <w:proofErr w:type="gramStart"/>
-      <w:r>
-        <w:rPr>
-          <w:rFonts w:ascii="Courier New" w:hAnsi="Courier New" w:cs="Courier New"/>
-          <w:b/>
-          <w:bCs/>
-          <w:color w:val="0070C0"/>
-        </w:rPr>
-        <w:t>rsmp</w:t>
-      </w:r>
-      <w:proofErr w:type="spellEnd"/>
-      <w:r>
-        <w:rPr>
-          <w:rFonts w:ascii="Courier New" w:hAnsi="Courier New" w:cs="Courier New"/>
-          <w:b/>
-          <w:bCs/>
-          <w:color w:val="0070C0"/>
-        </w:rPr>
-        <w:t>(</w:t>
-      </w:r>
-      <w:proofErr w:type="gramEnd"/>
-      <w:r>
-        <w:rPr>
-          <w:rFonts w:ascii="Courier New" w:hAnsi="Courier New" w:cs="Courier New"/>
-          <w:b/>
-          <w:bCs/>
-          <w:color w:val="0070C0"/>
-        </w:rPr>
-        <w:t>"cv", folds = 3)</w:t>
+        <w:t>("cv", folds = 3)</w:t>
       </w:r>
     </w:p>
     <w:p>
@@ -4942,23 +4643,7 @@
           <w:rFonts w:ascii="Times New Roman" w:hAnsi="Times New Roman" w:cs="Times New Roman"/>
           <w:bCs/>
         </w:rPr>
-        <w:t xml:space="preserve">Finally, we </w:t>
-      </w:r>
-      <w:proofErr w:type="gramStart"/>
-      <w:r>
-        <w:rPr>
-          <w:rFonts w:ascii="Times New Roman" w:hAnsi="Times New Roman" w:cs="Times New Roman"/>
-          <w:bCs/>
-        </w:rPr>
-        <w:t>have to</w:t>
-      </w:r>
-      <w:proofErr w:type="gramEnd"/>
-      <w:r>
-        <w:rPr>
-          <w:rFonts w:ascii="Times New Roman" w:hAnsi="Times New Roman" w:cs="Times New Roman"/>
-          <w:bCs/>
-        </w:rPr>
-        <w:t xml:space="preserve"> specify the budget available for tuning. This is a</w:t>
+        <w:t>Finally, we have to specify the budget available for tuning. This is a</w:t>
       </w:r>
       <w:r>
         <w:rPr>
@@ -4972,23 +4657,7 @@
           <w:rFonts w:ascii="Times New Roman" w:hAnsi="Times New Roman" w:cs="Times New Roman"/>
           <w:bCs/>
         </w:rPr>
-        <w:t xml:space="preserve"> step, as exhaustively evaluating all possible hyperparameter configurations is usually not feasible. The </w:t>
-      </w:r>
-      <w:proofErr w:type="gramStart"/>
-      <w:r>
-        <w:rPr>
-          <w:rFonts w:ascii="Times New Roman" w:hAnsi="Times New Roman" w:cs="Times New Roman"/>
-          <w:bCs/>
-        </w:rPr>
-        <w:t>most commonly used</w:t>
-      </w:r>
-      <w:proofErr w:type="gramEnd"/>
-      <w:r>
-        <w:rPr>
-          <w:rFonts w:ascii="Times New Roman" w:hAnsi="Times New Roman" w:cs="Times New Roman"/>
-          <w:bCs/>
-        </w:rPr>
-        <w:t xml:space="preserve"> terminators are those that stop tuning after a certain time ("</w:t>
+        <w:t xml:space="preserve"> step, as exhaustively evaluating all possible hyperparameter configurations is usually not feasible. The most commonly used terminators are those that stop tuning after a certain time ("</w:t>
       </w:r>
       <w:proofErr w:type="spellStart"/>
       <w:r>
@@ -5021,7 +4690,6 @@
         <w:t xml:space="preserve"> using the function </w:t>
       </w:r>
       <w:proofErr w:type="spellStart"/>
-      <w:proofErr w:type="gramStart"/>
       <w:r>
         <w:rPr>
           <w:rFonts w:ascii="Courier New" w:hAnsi="Courier New" w:cs="Courier New"/>
@@ -5037,16 +4705,7 @@
           <w:b/>
           <w:color w:val="4F81BD" w:themeColor="accent1"/>
         </w:rPr>
-        <w:t>(</w:t>
-      </w:r>
-      <w:proofErr w:type="gramEnd"/>
-      <w:r>
-        <w:rPr>
-          <w:rFonts w:ascii="Courier New" w:hAnsi="Courier New" w:cs="Courier New"/>
-          <w:b/>
-          <w:color w:val="4F81BD" w:themeColor="accent1"/>
-        </w:rPr>
-        <w:t>)</w:t>
+        <w:t>()</w:t>
       </w:r>
       <w:r>
         <w:rPr>
@@ -5083,7 +4742,6 @@
         <w:t xml:space="preserve">terminator = </w:t>
       </w:r>
       <w:proofErr w:type="spellStart"/>
-      <w:proofErr w:type="gramStart"/>
       <w:r>
         <w:rPr>
           <w:rFonts w:ascii="Courier New" w:hAnsi="Courier New" w:cs="Courier New"/>
@@ -5099,16 +4757,7 @@
           <w:b/>
           <w:color w:val="4F81BD" w:themeColor="accent1"/>
         </w:rPr>
-        <w:t>(</w:t>
-      </w:r>
-      <w:proofErr w:type="gramEnd"/>
-      <w:r>
-        <w:rPr>
-          <w:rFonts w:ascii="Courier New" w:hAnsi="Courier New" w:cs="Courier New"/>
-          <w:b/>
-          <w:color w:val="4F81BD" w:themeColor="accent1"/>
-        </w:rPr>
-        <w:t xml:space="preserve">"evals", </w:t>
+        <w:t xml:space="preserve">("evals", </w:t>
       </w:r>
       <w:proofErr w:type="spellStart"/>
       <w:r>
@@ -5258,34 +4907,16 @@
           <w:b/>
           <w:color w:val="4F81BD" w:themeColor="accent1"/>
         </w:rPr>
-        <w:t>as_task_</w:t>
-      </w:r>
-      <w:proofErr w:type="gramStart"/>
-      <w:r>
-        <w:rPr>
-          <w:rFonts w:ascii="Courier New" w:hAnsi="Courier New" w:cs="Courier New"/>
-          <w:b/>
-          <w:color w:val="4F81BD" w:themeColor="accent1"/>
-        </w:rPr>
-        <w:t>classif</w:t>
-      </w:r>
-      <w:proofErr w:type="spellEnd"/>
-      <w:r>
-        <w:rPr>
-          <w:rFonts w:ascii="Courier New" w:hAnsi="Courier New" w:cs="Courier New"/>
-          <w:b/>
-          <w:color w:val="4F81BD" w:themeColor="accent1"/>
-        </w:rPr>
-        <w:t>(</w:t>
-      </w:r>
-      <w:proofErr w:type="gramEnd"/>
-      <w:r>
-        <w:rPr>
-          <w:rFonts w:ascii="Courier New" w:hAnsi="Courier New" w:cs="Courier New"/>
-          <w:b/>
-          <w:color w:val="4F81BD" w:themeColor="accent1"/>
-        </w:rPr>
-        <w:t xml:space="preserve">type ~ ., data = </w:t>
+        <w:t>as_task_classif</w:t>
+      </w:r>
+      <w:proofErr w:type="spellEnd"/>
+      <w:r>
+        <w:rPr>
+          <w:rFonts w:ascii="Courier New" w:hAnsi="Courier New" w:cs="Courier New"/>
+          <w:b/>
+          <w:color w:val="4F81BD" w:themeColor="accent1"/>
+        </w:rPr>
+        <w:t xml:space="preserve">(type ~ ., data = </w:t>
       </w:r>
       <w:proofErr w:type="spellStart"/>
       <w:r>
@@ -5352,18 +4983,9 @@
           <w:rFonts w:ascii="Courier New" w:hAnsi="Courier New" w:cs="Courier New"/>
           <w:b/>
         </w:rPr>
-        <w:t>mlr3</w:t>
-      </w:r>
-      <w:proofErr w:type="gramStart"/>
-      <w:r>
-        <w:rPr>
-          <w:rFonts w:ascii="Courier New" w:hAnsi="Courier New" w:cs="Courier New"/>
-          <w:b/>
-        </w:rPr>
-        <w:t>tuning::</w:t>
-      </w:r>
-      <w:proofErr w:type="spellStart"/>
-      <w:proofErr w:type="gramEnd"/>
+        <w:t>mlr3tuning::</w:t>
+      </w:r>
+      <w:proofErr w:type="spellStart"/>
       <w:r>
         <w:rPr>
           <w:rFonts w:ascii="Courier New" w:hAnsi="Courier New" w:cs="Courier New"/>
@@ -5439,7 +5061,6 @@
         <w:t xml:space="preserve">instance = </w:t>
       </w:r>
       <w:proofErr w:type="spellStart"/>
-      <w:proofErr w:type="gramStart"/>
       <w:r>
         <w:rPr>
           <w:rFonts w:ascii="Courier New" w:hAnsi="Courier New" w:cs="Courier New"/>
@@ -5455,16 +5076,7 @@
           <w:b/>
           <w:color w:val="4F81BD" w:themeColor="accent1"/>
         </w:rPr>
-        <w:t>(</w:t>
-      </w:r>
-      <w:proofErr w:type="gramEnd"/>
-      <w:r>
-        <w:rPr>
-          <w:rFonts w:ascii="Courier New" w:hAnsi="Courier New" w:cs="Courier New"/>
-          <w:b/>
-          <w:color w:val="4F81BD" w:themeColor="accent1"/>
-        </w:rPr>
-        <w:t xml:space="preserve">task = </w:t>
+        <w:t xml:space="preserve">(task = </w:t>
       </w:r>
       <w:proofErr w:type="spellStart"/>
       <w:r>
@@ -5996,7 +5608,6 @@
         <w:t xml:space="preserve">tuner = </w:t>
       </w:r>
       <w:proofErr w:type="spellStart"/>
-      <w:proofErr w:type="gramStart"/>
       <w:r>
         <w:rPr>
           <w:rFonts w:ascii="Courier New" w:hAnsi="Courier New" w:cs="Courier New"/>
@@ -6014,17 +5625,7 @@
           <w:bCs/>
           <w:color w:val="0070C0"/>
         </w:rPr>
-        <w:t>(</w:t>
-      </w:r>
-      <w:proofErr w:type="gramEnd"/>
-      <w:r>
-        <w:rPr>
-          <w:rFonts w:ascii="Courier New" w:hAnsi="Courier New" w:cs="Courier New"/>
-          <w:b/>
-          <w:bCs/>
-          <w:color w:val="0070C0"/>
-        </w:rPr>
-        <w:t>"</w:t>
+        <w:t>("</w:t>
       </w:r>
       <w:proofErr w:type="spellStart"/>
       <w:r>
@@ -6386,19 +5987,9 @@
           <w:b/>
           <w:color w:val="4F81BD" w:themeColor="accent1"/>
         </w:rPr>
-        <w:t>prediction = learner1$</w:t>
-      </w:r>
-      <w:proofErr w:type="gramStart"/>
-      <w:r>
-        <w:rPr>
-          <w:rFonts w:ascii="Courier New" w:hAnsi="Courier New" w:cs="Courier New"/>
-          <w:b/>
-          <w:color w:val="4F81BD" w:themeColor="accent1"/>
-        </w:rPr>
-        <w:t>predict(</w:t>
-      </w:r>
-      <w:proofErr w:type="spellStart"/>
-      <w:proofErr w:type="gramEnd"/>
+        <w:t>prediction = learner1$predict(</w:t>
+      </w:r>
+      <w:proofErr w:type="spellStart"/>
       <w:r>
         <w:rPr>
           <w:rFonts w:ascii="Courier New" w:hAnsi="Courier New" w:cs="Courier New"/>
@@ -6946,7 +6537,7 @@
 </file>
 
 <file path=word/endnotes.xml><?xml version="1.0" encoding="utf-8"?>
-<w:endnotes xmlns:wpc="http://schemas.microsoft.com/office/word/2010/wordprocessingCanvas" xmlns:cx="http://schemas.microsoft.com/office/drawing/2014/chartex" xmlns:cx1="http://schemas.microsoft.com/office/drawing/2015/9/8/chartex" xmlns:cx2="http://schemas.microsoft.com/office/drawing/2015/10/21/chartex" xmlns:cx3="http://schemas.microsoft.com/office/drawing/2016/5/9/chartex" xmlns:cx4="http://schemas.microsoft.com/office/drawing/2016/5/10/chartex" xmlns:cx5="http://schemas.microsoft.com/office/drawing/2016/5/11/chartex" xmlns:cx6="http://schemas.microsoft.com/office/drawing/2016/5/12/chartex" xmlns:cx7="http://schemas.microsoft.com/office/drawing/2016/5/13/chartex" xmlns:cx8="http://schemas.microsoft.com/office/drawing/2016/5/14/chartex" xmlns:mc="http://schemas.openxmlformats.org/markup-compatibility/2006" xmlns:aink="http://schemas.microsoft.com/office/drawing/2016/ink" xmlns:am3d="http://schemas.microsoft.com/office/drawing/2017/model3d" xmlns:o="urn:schemas-microsoft-com:office:office" xmlns:oel="http://schemas.microsoft.com/office/2019/extlst" xmlns:r="http://schemas.openxmlformats.org/officeDocument/2006/relationships" xmlns:m="http://schemas.openxmlformats.org/officeDocument/2006/math" xmlns:v="urn:schemas-microsoft-com:vml" xmlns:wp14="http://schemas.microsoft.com/office/word/2010/wordprocessingDrawing" xmlns:wp="http://schemas.openxmlformats.org/drawingml/2006/wordprocessingDrawing" xmlns:w10="urn:schemas-microsoft-com:office:word" xmlns:w="http://schemas.openxmlformats.org/wordprocessingml/2006/main" xmlns:w14="http://schemas.microsoft.com/office/word/2010/wordml" xmlns:w15="http://schemas.microsoft.com/office/word/2012/wordml" xmlns:w16cex="http://schemas.microsoft.com/office/word/2018/wordml/cex" xmlns:w16cid="http://schemas.microsoft.com/office/word/2016/wordml/cid" xmlns:w16="http://schemas.microsoft.com/office/word/2018/wordml" xmlns:w16du="http://schemas.microsoft.com/office/word/2023/wordml/word16du" xmlns:w16sdtdh="http://schemas.microsoft.com/office/word/2020/wordml/sdtdatahash" xmlns:w16se="http://schemas.microsoft.com/office/word/2015/wordml/symex" xmlns:wpg="http://schemas.microsoft.com/office/word/2010/wordprocessingGroup" xmlns:wpi="http://schemas.microsoft.com/office/word/2010/wordprocessingInk" xmlns:wne="http://schemas.microsoft.com/office/word/2006/wordml" xmlns:wps="http://schemas.microsoft.com/office/word/2010/wordprocessingShape" mc:Ignorable="w14 w15 w16se w16cid w16 w16cex w16sdtdh w16du wp14">
+<w:endnotes xmlns:wpc="http://schemas.microsoft.com/office/word/2010/wordprocessingCanvas" xmlns:cx="http://schemas.microsoft.com/office/drawing/2014/chartex" xmlns:cx1="http://schemas.microsoft.com/office/drawing/2015/9/8/chartex" xmlns:cx2="http://schemas.microsoft.com/office/drawing/2015/10/21/chartex" xmlns:cx3="http://schemas.microsoft.com/office/drawing/2016/5/9/chartex" xmlns:cx4="http://schemas.microsoft.com/office/drawing/2016/5/10/chartex" xmlns:cx5="http://schemas.microsoft.com/office/drawing/2016/5/11/chartex" xmlns:cx6="http://schemas.microsoft.com/office/drawing/2016/5/12/chartex" xmlns:cx7="http://schemas.microsoft.com/office/drawing/2016/5/13/chartex" xmlns:cx8="http://schemas.microsoft.com/office/drawing/2016/5/14/chartex" xmlns:mc="http://schemas.openxmlformats.org/markup-compatibility/2006" xmlns:aink="http://schemas.microsoft.com/office/drawing/2016/ink" xmlns:am3d="http://schemas.microsoft.com/office/drawing/2017/model3d" xmlns:o="urn:schemas-microsoft-com:office:office" xmlns:oel="http://schemas.microsoft.com/office/2019/extlst" xmlns:r="http://schemas.openxmlformats.org/officeDocument/2006/relationships" xmlns:m="http://schemas.openxmlformats.org/officeDocument/2006/math" xmlns:v="urn:schemas-microsoft-com:vml" xmlns:wp14="http://schemas.microsoft.com/office/word/2010/wordprocessingDrawing" xmlns:wp="http://schemas.openxmlformats.org/drawingml/2006/wordprocessingDrawing" xmlns:w10="urn:schemas-microsoft-com:office:word" xmlns:w="http://schemas.openxmlformats.org/wordprocessingml/2006/main" xmlns:w14="http://schemas.microsoft.com/office/word/2010/wordml" xmlns:w15="http://schemas.microsoft.com/office/word/2012/wordml" xmlns:w16cex="http://schemas.microsoft.com/office/word/2018/wordml/cex" xmlns:w16cid="http://schemas.microsoft.com/office/word/2016/wordml/cid" xmlns:w16="http://schemas.microsoft.com/office/word/2018/wordml" xmlns:w16du="http://schemas.microsoft.com/office/word/2023/wordml/word16du" xmlns:w16sdtdh="http://schemas.microsoft.com/office/word/2020/wordml/sdtdatahash" xmlns:w16sdtfl="http://schemas.microsoft.com/office/word/2024/wordml/sdtformatlock" xmlns:w16se="http://schemas.microsoft.com/office/word/2015/wordml/symex" xmlns:wpg="http://schemas.microsoft.com/office/word/2010/wordprocessingGroup" xmlns:wpi="http://schemas.microsoft.com/office/word/2010/wordprocessingInk" xmlns:wne="http://schemas.microsoft.com/office/word/2006/wordml" xmlns:wps="http://schemas.microsoft.com/office/word/2010/wordprocessingShape" mc:Ignorable="w14 w15 w16se w16cid w16 w16cex w16sdtdh w16sdtfl w16du wp14">
   <w:endnote w:type="separator" w:id="-1">
     <w:p>
       <w:r>
@@ -6965,7 +6556,7 @@
 </file>
 
 <file path=word/footer1.xml><?xml version="1.0" encoding="utf-8"?>
-<w:ftr xmlns:wpc="http://schemas.microsoft.com/office/word/2010/wordprocessingCanvas" xmlns:cx="http://schemas.microsoft.com/office/drawing/2014/chartex" xmlns:cx1="http://schemas.microsoft.com/office/drawing/2015/9/8/chartex" xmlns:cx2="http://schemas.microsoft.com/office/drawing/2015/10/21/chartex" xmlns:cx3="http://schemas.microsoft.com/office/drawing/2016/5/9/chartex" xmlns:cx4="http://schemas.microsoft.com/office/drawing/2016/5/10/chartex" xmlns:cx5="http://schemas.microsoft.com/office/drawing/2016/5/11/chartex" xmlns:cx6="http://schemas.microsoft.com/office/drawing/2016/5/12/chartex" xmlns:cx7="http://schemas.microsoft.com/office/drawing/2016/5/13/chartex" xmlns:cx8="http://schemas.microsoft.com/office/drawing/2016/5/14/chartex" xmlns:mc="http://schemas.openxmlformats.org/markup-compatibility/2006" xmlns:aink="http://schemas.microsoft.com/office/drawing/2016/ink" xmlns:am3d="http://schemas.microsoft.com/office/drawing/2017/model3d" xmlns:o="urn:schemas-microsoft-com:office:office" xmlns:oel="http://schemas.microsoft.com/office/2019/extlst" xmlns:r="http://schemas.openxmlformats.org/officeDocument/2006/relationships" xmlns:m="http://schemas.openxmlformats.org/officeDocument/2006/math" xmlns:v="urn:schemas-microsoft-com:vml" xmlns:wp14="http://schemas.microsoft.com/office/word/2010/wordprocessingDrawing" xmlns:wp="http://schemas.openxmlformats.org/drawingml/2006/wordprocessingDrawing" xmlns:w10="urn:schemas-microsoft-com:office:word" xmlns:w="http://schemas.openxmlformats.org/wordprocessingml/2006/main" xmlns:w14="http://schemas.microsoft.com/office/word/2010/wordml" xmlns:w15="http://schemas.microsoft.com/office/word/2012/wordml" xmlns:w16cex="http://schemas.microsoft.com/office/word/2018/wordml/cex" xmlns:w16cid="http://schemas.microsoft.com/office/word/2016/wordml/cid" xmlns:w16="http://schemas.microsoft.com/office/word/2018/wordml" xmlns:w16du="http://schemas.microsoft.com/office/word/2023/wordml/word16du" xmlns:w16sdtdh="http://schemas.microsoft.com/office/word/2020/wordml/sdtdatahash" xmlns:w16se="http://schemas.microsoft.com/office/word/2015/wordml/symex" xmlns:wpg="http://schemas.microsoft.com/office/word/2010/wordprocessingGroup" xmlns:wpi="http://schemas.microsoft.com/office/word/2010/wordprocessingInk" xmlns:wne="http://schemas.microsoft.com/office/word/2006/wordml" xmlns:wps="http://schemas.microsoft.com/office/word/2010/wordprocessingShape" mc:Ignorable="w14 w15 w16se w16cid w16 w16cex w16sdtdh w16du wp14">
+<w:ftr xmlns:wpc="http://schemas.microsoft.com/office/word/2010/wordprocessingCanvas" xmlns:cx="http://schemas.microsoft.com/office/drawing/2014/chartex" xmlns:cx1="http://schemas.microsoft.com/office/drawing/2015/9/8/chartex" xmlns:cx2="http://schemas.microsoft.com/office/drawing/2015/10/21/chartex" xmlns:cx3="http://schemas.microsoft.com/office/drawing/2016/5/9/chartex" xmlns:cx4="http://schemas.microsoft.com/office/drawing/2016/5/10/chartex" xmlns:cx5="http://schemas.microsoft.com/office/drawing/2016/5/11/chartex" xmlns:cx6="http://schemas.microsoft.com/office/drawing/2016/5/12/chartex" xmlns:cx7="http://schemas.microsoft.com/office/drawing/2016/5/13/chartex" xmlns:cx8="http://schemas.microsoft.com/office/drawing/2016/5/14/chartex" xmlns:mc="http://schemas.openxmlformats.org/markup-compatibility/2006" xmlns:aink="http://schemas.microsoft.com/office/drawing/2016/ink" xmlns:am3d="http://schemas.microsoft.com/office/drawing/2017/model3d" xmlns:o="urn:schemas-microsoft-com:office:office" xmlns:oel="http://schemas.microsoft.com/office/2019/extlst" xmlns:r="http://schemas.openxmlformats.org/officeDocument/2006/relationships" xmlns:m="http://schemas.openxmlformats.org/officeDocument/2006/math" xmlns:v="urn:schemas-microsoft-com:vml" xmlns:wp14="http://schemas.microsoft.com/office/word/2010/wordprocessingDrawing" xmlns:wp="http://schemas.openxmlformats.org/drawingml/2006/wordprocessingDrawing" xmlns:w10="urn:schemas-microsoft-com:office:word" xmlns:w="http://schemas.openxmlformats.org/wordprocessingml/2006/main" xmlns:w14="http://schemas.microsoft.com/office/word/2010/wordml" xmlns:w15="http://schemas.microsoft.com/office/word/2012/wordml" xmlns:w16cex="http://schemas.microsoft.com/office/word/2018/wordml/cex" xmlns:w16cid="http://schemas.microsoft.com/office/word/2016/wordml/cid" xmlns:w16="http://schemas.microsoft.com/office/word/2018/wordml" xmlns:w16du="http://schemas.microsoft.com/office/word/2023/wordml/word16du" xmlns:w16sdtdh="http://schemas.microsoft.com/office/word/2020/wordml/sdtdatahash" xmlns:w16sdtfl="http://schemas.microsoft.com/office/word/2024/wordml/sdtformatlock" xmlns:w16se="http://schemas.microsoft.com/office/word/2015/wordml/symex" xmlns:wpg="http://schemas.microsoft.com/office/word/2010/wordprocessingGroup" xmlns:wpi="http://schemas.microsoft.com/office/word/2010/wordprocessingInk" xmlns:wne="http://schemas.microsoft.com/office/word/2006/wordml" xmlns:wps="http://schemas.microsoft.com/office/word/2010/wordprocessingShape" mc:Ignorable="w14 w15 w16se w16cid w16 w16cex w16sdtdh w16sdtfl w16du wp14">
   <w:sdt>
     <w:sdtPr>
       <w:id w:val="2112615595"/>
@@ -7018,7 +6609,7 @@
 </file>
 
 <file path=word/footnotes.xml><?xml version="1.0" encoding="utf-8"?>
-<w:footnotes xmlns:wpc="http://schemas.microsoft.com/office/word/2010/wordprocessingCanvas" xmlns:cx="http://schemas.microsoft.com/office/drawing/2014/chartex" xmlns:cx1="http://schemas.microsoft.com/office/drawing/2015/9/8/chartex" xmlns:cx2="http://schemas.microsoft.com/office/drawing/2015/10/21/chartex" xmlns:cx3="http://schemas.microsoft.com/office/drawing/2016/5/9/chartex" xmlns:cx4="http://schemas.microsoft.com/office/drawing/2016/5/10/chartex" xmlns:cx5="http://schemas.microsoft.com/office/drawing/2016/5/11/chartex" xmlns:cx6="http://schemas.microsoft.com/office/drawing/2016/5/12/chartex" xmlns:cx7="http://schemas.microsoft.com/office/drawing/2016/5/13/chartex" xmlns:cx8="http://schemas.microsoft.com/office/drawing/2016/5/14/chartex" xmlns:mc="http://schemas.openxmlformats.org/markup-compatibility/2006" xmlns:aink="http://schemas.microsoft.com/office/drawing/2016/ink" xmlns:am3d="http://schemas.microsoft.com/office/drawing/2017/model3d" xmlns:o="urn:schemas-microsoft-com:office:office" xmlns:oel="http://schemas.microsoft.com/office/2019/extlst" xmlns:r="http://schemas.openxmlformats.org/officeDocument/2006/relationships" xmlns:m="http://schemas.openxmlformats.org/officeDocument/2006/math" xmlns:v="urn:schemas-microsoft-com:vml" xmlns:wp14="http://schemas.microsoft.com/office/word/2010/wordprocessingDrawing" xmlns:wp="http://schemas.openxmlformats.org/drawingml/2006/wordprocessingDrawing" xmlns:w10="urn:schemas-microsoft-com:office:word" xmlns:w="http://schemas.openxmlformats.org/wordprocessingml/2006/main" xmlns:w14="http://schemas.microsoft.com/office/word/2010/wordml" xmlns:w15="http://schemas.microsoft.com/office/word/2012/wordml" xmlns:w16cex="http://schemas.microsoft.com/office/word/2018/wordml/cex" xmlns:w16cid="http://schemas.microsoft.com/office/word/2016/wordml/cid" xmlns:w16="http://schemas.microsoft.com/office/word/2018/wordml" xmlns:w16du="http://schemas.microsoft.com/office/word/2023/wordml/word16du" xmlns:w16sdtdh="http://schemas.microsoft.com/office/word/2020/wordml/sdtdatahash" xmlns:w16se="http://schemas.microsoft.com/office/word/2015/wordml/symex" xmlns:wpg="http://schemas.microsoft.com/office/word/2010/wordprocessingGroup" xmlns:wpi="http://schemas.microsoft.com/office/word/2010/wordprocessingInk" xmlns:wne="http://schemas.microsoft.com/office/word/2006/wordml" xmlns:wps="http://schemas.microsoft.com/office/word/2010/wordprocessingShape" mc:Ignorable="w14 w15 w16se w16cid w16 w16cex w16sdtdh w16du wp14">
+<w:footnotes xmlns:wpc="http://schemas.microsoft.com/office/word/2010/wordprocessingCanvas" xmlns:cx="http://schemas.microsoft.com/office/drawing/2014/chartex" xmlns:cx1="http://schemas.microsoft.com/office/drawing/2015/9/8/chartex" xmlns:cx2="http://schemas.microsoft.com/office/drawing/2015/10/21/chartex" xmlns:cx3="http://schemas.microsoft.com/office/drawing/2016/5/9/chartex" xmlns:cx4="http://schemas.microsoft.com/office/drawing/2016/5/10/chartex" xmlns:cx5="http://schemas.microsoft.com/office/drawing/2016/5/11/chartex" xmlns:cx6="http://schemas.microsoft.com/office/drawing/2016/5/12/chartex" xmlns:cx7="http://schemas.microsoft.com/office/drawing/2016/5/13/chartex" xmlns:cx8="http://schemas.microsoft.com/office/drawing/2016/5/14/chartex" xmlns:mc="http://schemas.openxmlformats.org/markup-compatibility/2006" xmlns:aink="http://schemas.microsoft.com/office/drawing/2016/ink" xmlns:am3d="http://schemas.microsoft.com/office/drawing/2017/model3d" xmlns:o="urn:schemas-microsoft-com:office:office" xmlns:oel="http://schemas.microsoft.com/office/2019/extlst" xmlns:r="http://schemas.openxmlformats.org/officeDocument/2006/relationships" xmlns:m="http://schemas.openxmlformats.org/officeDocument/2006/math" xmlns:v="urn:schemas-microsoft-com:vml" xmlns:wp14="http://schemas.microsoft.com/office/word/2010/wordprocessingDrawing" xmlns:wp="http://schemas.openxmlformats.org/drawingml/2006/wordprocessingDrawing" xmlns:w10="urn:schemas-microsoft-com:office:word" xmlns:w="http://schemas.openxmlformats.org/wordprocessingml/2006/main" xmlns:w14="http://schemas.microsoft.com/office/word/2010/wordml" xmlns:w15="http://schemas.microsoft.com/office/word/2012/wordml" xmlns:w16cex="http://schemas.microsoft.com/office/word/2018/wordml/cex" xmlns:w16cid="http://schemas.microsoft.com/office/word/2016/wordml/cid" xmlns:w16="http://schemas.microsoft.com/office/word/2018/wordml" xmlns:w16du="http://schemas.microsoft.com/office/word/2023/wordml/word16du" xmlns:w16sdtdh="http://schemas.microsoft.com/office/word/2020/wordml/sdtdatahash" xmlns:w16sdtfl="http://schemas.microsoft.com/office/word/2024/wordml/sdtformatlock" xmlns:w16se="http://schemas.microsoft.com/office/word/2015/wordml/symex" xmlns:wpg="http://schemas.microsoft.com/office/word/2010/wordprocessingGroup" xmlns:wpi="http://schemas.microsoft.com/office/word/2010/wordprocessingInk" xmlns:wne="http://schemas.microsoft.com/office/word/2006/wordml" xmlns:wps="http://schemas.microsoft.com/office/word/2010/wordprocessingShape" mc:Ignorable="w14 w15 w16se w16cid w16 w16cex w16sdtdh w16sdtfl w16du wp14">
   <w:footnote w:type="separator" w:id="-1">
     <w:p>
       <w:r>
@@ -7037,7 +6628,7 @@
 </file>
 
 <file path=word/header1.xml><?xml version="1.0" encoding="utf-8"?>
-<w:hdr xmlns:wpc="http://schemas.microsoft.com/office/word/2010/wordprocessingCanvas" xmlns:cx="http://schemas.microsoft.com/office/drawing/2014/chartex" xmlns:cx1="http://schemas.microsoft.com/office/drawing/2015/9/8/chartex" xmlns:cx2="http://schemas.microsoft.com/office/drawing/2015/10/21/chartex" xmlns:cx3="http://schemas.microsoft.com/office/drawing/2016/5/9/chartex" xmlns:cx4="http://schemas.microsoft.com/office/drawing/2016/5/10/chartex" xmlns:cx5="http://schemas.microsoft.com/office/drawing/2016/5/11/chartex" xmlns:cx6="http://schemas.microsoft.com/office/drawing/2016/5/12/chartex" xmlns:cx7="http://schemas.microsoft.com/office/drawing/2016/5/13/chartex" xmlns:cx8="http://schemas.microsoft.com/office/drawing/2016/5/14/chartex" xmlns:mc="http://schemas.openxmlformats.org/markup-compatibility/2006" xmlns:aink="http://schemas.microsoft.com/office/drawing/2016/ink" xmlns:am3d="http://schemas.microsoft.com/office/drawing/2017/model3d" xmlns:o="urn:schemas-microsoft-com:office:office" xmlns:oel="http://schemas.microsoft.com/office/2019/extlst" xmlns:r="http://schemas.openxmlformats.org/officeDocument/2006/relationships" xmlns:m="http://schemas.openxmlformats.org/officeDocument/2006/math" xmlns:v="urn:schemas-microsoft-com:vml" xmlns:wp14="http://schemas.microsoft.com/office/word/2010/wordprocessingDrawing" xmlns:wp="http://schemas.openxmlformats.org/drawingml/2006/wordprocessingDrawing" xmlns:w10="urn:schemas-microsoft-com:office:word" xmlns:w="http://schemas.openxmlformats.org/wordprocessingml/2006/main" xmlns:w14="http://schemas.microsoft.com/office/word/2010/wordml" xmlns:w15="http://schemas.microsoft.com/office/word/2012/wordml" xmlns:w16cex="http://schemas.microsoft.com/office/word/2018/wordml/cex" xmlns:w16cid="http://schemas.microsoft.com/office/word/2016/wordml/cid" xmlns:w16="http://schemas.microsoft.com/office/word/2018/wordml" xmlns:w16du="http://schemas.microsoft.com/office/word/2023/wordml/word16du" xmlns:w16sdtdh="http://schemas.microsoft.com/office/word/2020/wordml/sdtdatahash" xmlns:w16se="http://schemas.microsoft.com/office/word/2015/wordml/symex" xmlns:wpg="http://schemas.microsoft.com/office/word/2010/wordprocessingGroup" xmlns:wpi="http://schemas.microsoft.com/office/word/2010/wordprocessingInk" xmlns:wne="http://schemas.microsoft.com/office/word/2006/wordml" xmlns:wps="http://schemas.microsoft.com/office/word/2010/wordprocessingShape" mc:Ignorable="w14 w15 w16se w16cid w16 w16cex w16sdtdh w16du wp14">
+<w:hdr xmlns:wpc="http://schemas.microsoft.com/office/word/2010/wordprocessingCanvas" xmlns:cx="http://schemas.microsoft.com/office/drawing/2014/chartex" xmlns:cx1="http://schemas.microsoft.com/office/drawing/2015/9/8/chartex" xmlns:cx2="http://schemas.microsoft.com/office/drawing/2015/10/21/chartex" xmlns:cx3="http://schemas.microsoft.com/office/drawing/2016/5/9/chartex" xmlns:cx4="http://schemas.microsoft.com/office/drawing/2016/5/10/chartex" xmlns:cx5="http://schemas.microsoft.com/office/drawing/2016/5/11/chartex" xmlns:cx6="http://schemas.microsoft.com/office/drawing/2016/5/12/chartex" xmlns:cx7="http://schemas.microsoft.com/office/drawing/2016/5/13/chartex" xmlns:cx8="http://schemas.microsoft.com/office/drawing/2016/5/14/chartex" xmlns:mc="http://schemas.openxmlformats.org/markup-compatibility/2006" xmlns:aink="http://schemas.microsoft.com/office/drawing/2016/ink" xmlns:am3d="http://schemas.microsoft.com/office/drawing/2017/model3d" xmlns:o="urn:schemas-microsoft-com:office:office" xmlns:oel="http://schemas.microsoft.com/office/2019/extlst" xmlns:r="http://schemas.openxmlformats.org/officeDocument/2006/relationships" xmlns:m="http://schemas.openxmlformats.org/officeDocument/2006/math" xmlns:v="urn:schemas-microsoft-com:vml" xmlns:wp14="http://schemas.microsoft.com/office/word/2010/wordprocessingDrawing" xmlns:wp="http://schemas.openxmlformats.org/drawingml/2006/wordprocessingDrawing" xmlns:w10="urn:schemas-microsoft-com:office:word" xmlns:w="http://schemas.openxmlformats.org/wordprocessingml/2006/main" xmlns:w14="http://schemas.microsoft.com/office/word/2010/wordml" xmlns:w15="http://schemas.microsoft.com/office/word/2012/wordml" xmlns:w16cex="http://schemas.microsoft.com/office/word/2018/wordml/cex" xmlns:w16cid="http://schemas.microsoft.com/office/word/2016/wordml/cid" xmlns:w16="http://schemas.microsoft.com/office/word/2018/wordml" xmlns:w16du="http://schemas.microsoft.com/office/word/2023/wordml/word16du" xmlns:w16sdtdh="http://schemas.microsoft.com/office/word/2020/wordml/sdtdatahash" xmlns:w16sdtfl="http://schemas.microsoft.com/office/word/2024/wordml/sdtformatlock" xmlns:w16se="http://schemas.microsoft.com/office/word/2015/wordml/symex" xmlns:wpg="http://schemas.microsoft.com/office/word/2010/wordprocessingGroup" xmlns:wpi="http://schemas.microsoft.com/office/word/2010/wordprocessingInk" xmlns:wne="http://schemas.microsoft.com/office/word/2006/wordml" xmlns:wps="http://schemas.microsoft.com/office/word/2010/wordprocessingShape" mc:Ignorable="w14 w15 w16se w16cid w16 w16cex w16sdtdh w16sdtfl w16du wp14">
   <w:p>
     <w:pPr>
       <w:pStyle w:val="Header"/>
@@ -7087,7 +6678,7 @@
 </file>
 
 <file path=word/numbering.xml><?xml version="1.0" encoding="utf-8"?>
-<w:numbering xmlns:wpc="http://schemas.microsoft.com/office/word/2010/wordprocessingCanvas" xmlns:cx="http://schemas.microsoft.com/office/drawing/2014/chartex" xmlns:cx1="http://schemas.microsoft.com/office/drawing/2015/9/8/chartex" xmlns:cx2="http://schemas.microsoft.com/office/drawing/2015/10/21/chartex" xmlns:cx3="http://schemas.microsoft.com/office/drawing/2016/5/9/chartex" xmlns:cx4="http://schemas.microsoft.com/office/drawing/2016/5/10/chartex" xmlns:cx5="http://schemas.microsoft.com/office/drawing/2016/5/11/chartex" xmlns:cx6="http://schemas.microsoft.com/office/drawing/2016/5/12/chartex" xmlns:cx7="http://schemas.microsoft.com/office/drawing/2016/5/13/chartex" xmlns:cx8="http://schemas.microsoft.com/office/drawing/2016/5/14/chartex" xmlns:mc="http://schemas.openxmlformats.org/markup-compatibility/2006" xmlns:aink="http://schemas.microsoft.com/office/drawing/2016/ink" xmlns:am3d="http://schemas.microsoft.com/office/drawing/2017/model3d" xmlns:o="urn:schemas-microsoft-com:office:office" xmlns:oel="http://schemas.microsoft.com/office/2019/extlst" xmlns:r="http://schemas.openxmlformats.org/officeDocument/2006/relationships" xmlns:m="http://schemas.openxmlformats.org/officeDocument/2006/math" xmlns:v="urn:schemas-microsoft-com:vml" xmlns:wp14="http://schemas.microsoft.com/office/word/2010/wordprocessingDrawing" xmlns:wp="http://schemas.openxmlformats.org/drawingml/2006/wordprocessingDrawing" xmlns:w10="urn:schemas-microsoft-com:office:word" xmlns:w="http://schemas.openxmlformats.org/wordprocessingml/2006/main" xmlns:w14="http://schemas.microsoft.com/office/word/2010/wordml" xmlns:w15="http://schemas.microsoft.com/office/word/2012/wordml" xmlns:w16cex="http://schemas.microsoft.com/office/word/2018/wordml/cex" xmlns:w16cid="http://schemas.microsoft.com/office/word/2016/wordml/cid" xmlns:w16="http://schemas.microsoft.com/office/word/2018/wordml" xmlns:w16du="http://schemas.microsoft.com/office/word/2023/wordml/word16du" xmlns:w16sdtdh="http://schemas.microsoft.com/office/word/2020/wordml/sdtdatahash" xmlns:w16se="http://schemas.microsoft.com/office/word/2015/wordml/symex" xmlns:wpg="http://schemas.microsoft.com/office/word/2010/wordprocessingGroup" xmlns:wpi="http://schemas.microsoft.com/office/word/2010/wordprocessingInk" xmlns:wne="http://schemas.microsoft.com/office/word/2006/wordml" xmlns:wps="http://schemas.microsoft.com/office/word/2010/wordprocessingShape" mc:Ignorable="w14 w15 w16se w16cid w16 w16cex w16sdtdh w16du wp14">
+<w:numbering xmlns:wpc="http://schemas.microsoft.com/office/word/2010/wordprocessingCanvas" xmlns:cx="http://schemas.microsoft.com/office/drawing/2014/chartex" xmlns:cx1="http://schemas.microsoft.com/office/drawing/2015/9/8/chartex" xmlns:cx2="http://schemas.microsoft.com/office/drawing/2015/10/21/chartex" xmlns:cx3="http://schemas.microsoft.com/office/drawing/2016/5/9/chartex" xmlns:cx4="http://schemas.microsoft.com/office/drawing/2016/5/10/chartex" xmlns:cx5="http://schemas.microsoft.com/office/drawing/2016/5/11/chartex" xmlns:cx6="http://schemas.microsoft.com/office/drawing/2016/5/12/chartex" xmlns:cx7="http://schemas.microsoft.com/office/drawing/2016/5/13/chartex" xmlns:cx8="http://schemas.microsoft.com/office/drawing/2016/5/14/chartex" xmlns:mc="http://schemas.openxmlformats.org/markup-compatibility/2006" xmlns:aink="http://schemas.microsoft.com/office/drawing/2016/ink" xmlns:am3d="http://schemas.microsoft.com/office/drawing/2017/model3d" xmlns:o="urn:schemas-microsoft-com:office:office" xmlns:oel="http://schemas.microsoft.com/office/2019/extlst" xmlns:r="http://schemas.openxmlformats.org/officeDocument/2006/relationships" xmlns:m="http://schemas.openxmlformats.org/officeDocument/2006/math" xmlns:v="urn:schemas-microsoft-com:vml" xmlns:wp14="http://schemas.microsoft.com/office/word/2010/wordprocessingDrawing" xmlns:wp="http://schemas.openxmlformats.org/drawingml/2006/wordprocessingDrawing" xmlns:w10="urn:schemas-microsoft-com:office:word" xmlns:w="http://schemas.openxmlformats.org/wordprocessingml/2006/main" xmlns:w14="http://schemas.microsoft.com/office/word/2010/wordml" xmlns:w15="http://schemas.microsoft.com/office/word/2012/wordml" xmlns:w16cex="http://schemas.microsoft.com/office/word/2018/wordml/cex" xmlns:w16cid="http://schemas.microsoft.com/office/word/2016/wordml/cid" xmlns:w16="http://schemas.microsoft.com/office/word/2018/wordml" xmlns:w16du="http://schemas.microsoft.com/office/word/2023/wordml/word16du" xmlns:w16sdtdh="http://schemas.microsoft.com/office/word/2020/wordml/sdtdatahash" xmlns:w16sdtfl="http://schemas.microsoft.com/office/word/2024/wordml/sdtformatlock" xmlns:w16se="http://schemas.microsoft.com/office/word/2015/wordml/symex" xmlns:wpg="http://schemas.microsoft.com/office/word/2010/wordprocessingGroup" xmlns:wpi="http://schemas.microsoft.com/office/word/2010/wordprocessingInk" xmlns:wne="http://schemas.microsoft.com/office/word/2006/wordml" xmlns:wps="http://schemas.microsoft.com/office/word/2010/wordprocessingShape" mc:Ignorable="w14 w15 w16se w16cid w16 w16cex w16sdtdh w16sdtfl w16du wp14">
   <w:abstractNum w:abstractNumId="0" w15:restartNumberingAfterBreak="0">
     <w:nsid w:val="05680A16"/>
     <w:multiLevelType w:val="hybridMultilevel"/>
@@ -8101,7 +7692,7 @@
 </file>
 
 <file path=word/styles.xml><?xml version="1.0" encoding="utf-8"?>
-<w:styles xmlns:mc="http://schemas.openxmlformats.org/markup-compatibility/2006" xmlns:r="http://schemas.openxmlformats.org/officeDocument/2006/relationships" xmlns:w="http://schemas.openxmlformats.org/wordprocessingml/2006/main" xmlns:w14="http://schemas.microsoft.com/office/word/2010/wordml" xmlns:w15="http://schemas.microsoft.com/office/word/2012/wordml" xmlns:w16cex="http://schemas.microsoft.com/office/word/2018/wordml/cex" xmlns:w16cid="http://schemas.microsoft.com/office/word/2016/wordml/cid" xmlns:w16="http://schemas.microsoft.com/office/word/2018/wordml" xmlns:w16du="http://schemas.microsoft.com/office/word/2023/wordml/word16du" xmlns:w16sdtdh="http://schemas.microsoft.com/office/word/2020/wordml/sdtdatahash" xmlns:w16se="http://schemas.microsoft.com/office/word/2015/wordml/symex" mc:Ignorable="w14 w15 w16se w16cid w16 w16cex w16sdtdh w16du">
+<w:styles xmlns:mc="http://schemas.openxmlformats.org/markup-compatibility/2006" xmlns:r="http://schemas.openxmlformats.org/officeDocument/2006/relationships" xmlns:w="http://schemas.openxmlformats.org/wordprocessingml/2006/main" xmlns:w14="http://schemas.microsoft.com/office/word/2010/wordml" xmlns:w15="http://schemas.microsoft.com/office/word/2012/wordml" xmlns:w16cex="http://schemas.microsoft.com/office/word/2018/wordml/cex" xmlns:w16cid="http://schemas.microsoft.com/office/word/2016/wordml/cid" xmlns:w16="http://schemas.microsoft.com/office/word/2018/wordml" xmlns:w16du="http://schemas.microsoft.com/office/word/2023/wordml/word16du" xmlns:w16sdtdh="http://schemas.microsoft.com/office/word/2020/wordml/sdtdatahash" xmlns:w16sdtfl="http://schemas.microsoft.com/office/word/2024/wordml/sdtformatlock" xmlns:w16se="http://schemas.microsoft.com/office/word/2015/wordml/symex" mc:Ignorable="w14 w15 w16se w16cid w16 w16cex w16sdtdh w16sdtfl w16du">
   <w:docDefaults>
     <w:rPrDefault>
       <w:rPr>
@@ -9146,12 +8737,6 @@
 </file>
 
 <file path=customXml/item1.xml><?xml version="1.0" encoding="utf-8"?>
-<p:properties xmlns:p="http://schemas.microsoft.com/office/2006/metadata/properties" xmlns:xsi="http://www.w3.org/2001/XMLSchema-instance" xmlns:pc="http://schemas.microsoft.com/office/infopath/2007/PartnerControls">
-  <documentManagement/>
-</p:properties>
-</file>
-
-<file path=customXml/item2.xml><?xml version="1.0" encoding="utf-8"?>
 <ct:contentTypeSchema xmlns:ct="http://schemas.microsoft.com/office/2006/metadata/contentType" xmlns:ma="http://schemas.microsoft.com/office/2006/metadata/properties/metaAttributes" ct:_="" ma:_="" ma:contentTypeName="Document" ma:contentTypeID="0x01010049F5DDB62B41D24CB974735F2B5F80B6" ma:contentTypeVersion="9" ma:contentTypeDescription="Create a new document." ma:contentTypeScope="" ma:versionID="d9fa6bc0ac1240ebbc2b0de58acf866a">
   <xsd:schema xmlns:xsd="http://www.w3.org/2001/XMLSchema" xmlns:xs="http://www.w3.org/2001/XMLSchema" xmlns:p="http://schemas.microsoft.com/office/2006/metadata/properties" xmlns:ns3="62dac45c-a09b-4542-889f-7647871c89a7" xmlns:ns4="5b9dbb6f-f28e-4a32-a7d6-aa04ef18b565" targetNamespace="http://schemas.microsoft.com/office/2006/metadata/properties" ma:root="true" ma:fieldsID="6fff7fb13b13f97e3bd15c4231551221" ns3:_="" ns4:_="">
     <xsd:import namespace="62dac45c-a09b-4542-889f-7647871c89a7"/>
@@ -9348,6 +8933,12 @@
 </ct:contentTypeSchema>
 </file>
 
+<file path=customXml/item2.xml><?xml version="1.0" encoding="utf-8"?>
+<p:properties xmlns:p="http://schemas.microsoft.com/office/2006/metadata/properties" xmlns:xsi="http://www.w3.org/2001/XMLSchema-instance" xmlns:pc="http://schemas.microsoft.com/office/infopath/2007/PartnerControls">
+  <documentManagement/>
+</p:properties>
+</file>
+
 <file path=customXml/item3.xml><?xml version="1.0" encoding="utf-8"?>
 <?mso-contentType ?>
 <FormTemplates xmlns="http://schemas.microsoft.com/sharepoint/v3/contenttype/forms">
@@ -9358,15 +8949,6 @@
 </file>
 
 <file path=customXml/itemProps1.xml><?xml version="1.0" encoding="utf-8"?>
-<ds:datastoreItem xmlns:ds="http://schemas.openxmlformats.org/officeDocument/2006/customXml" ds:itemID="{8E2A7FDA-50E4-40F2-B9EB-8DA84F36E818}">
-  <ds:schemaRefs>
-    <ds:schemaRef ds:uri="http://schemas.microsoft.com/office/2006/metadata/properties"/>
-    <ds:schemaRef ds:uri="http://schemas.microsoft.com/office/infopath/2007/PartnerControls"/>
-  </ds:schemaRefs>
-</ds:datastoreItem>
-</file>
-
-<file path=customXml/itemProps2.xml><?xml version="1.0" encoding="utf-8"?>
 <ds:datastoreItem xmlns:ds="http://schemas.openxmlformats.org/officeDocument/2006/customXml" ds:itemID="{6BE2DF7E-A27A-4491-911C-54660AD50D5E}">
   <ds:schemaRefs>
     <ds:schemaRef ds:uri="http://schemas.microsoft.com/office/2006/metadata/contentType"/>
@@ -9385,6 +8967,15 @@
 </ds:datastoreItem>
 </file>
 
+<file path=customXml/itemProps2.xml><?xml version="1.0" encoding="utf-8"?>
+<ds:datastoreItem xmlns:ds="http://schemas.openxmlformats.org/officeDocument/2006/customXml" ds:itemID="{8E2A7FDA-50E4-40F2-B9EB-8DA84F36E818}">
+  <ds:schemaRefs>
+    <ds:schemaRef ds:uri="http://schemas.microsoft.com/office/2006/metadata/properties"/>
+    <ds:schemaRef ds:uri="http://schemas.microsoft.com/office/infopath/2007/PartnerControls"/>
+  </ds:schemaRefs>
+</ds:datastoreItem>
+</file>
+
 <file path=customXml/itemProps3.xml><?xml version="1.0" encoding="utf-8"?>
 <ds:datastoreItem xmlns:ds="http://schemas.openxmlformats.org/officeDocument/2006/customXml" ds:itemID="{2DDE10A4-CBDB-4779-8026-FE6FF98AD5FD}">
   <ds:schemaRefs>

</xml_diff>